<commit_message>
TP3C, word et verification
</commit_message>
<xml_diff>
--- a/TP3/TP3C.docx
+++ b/TP3/TP3C.docx
@@ -62,7 +62,7 @@
     </w:p>
     <w:p>
       <w:pPr>
-        <w:spacing w:after="0" w:line="276" w:lineRule="auto"/>
+        <w:spacing w:line="360" w:lineRule="auto"/>
         <w:rPr>
           <w:rFonts w:ascii="Times New Roman" w:hAnsi="Times New Roman" w:cs="Times New Roman"/>
           <w:sz w:val="24"/>
@@ -136,7 +136,7 @@
     </w:p>
     <w:p>
       <w:pPr>
-        <w:spacing w:after="0" w:line="276" w:lineRule="auto"/>
+        <w:spacing w:line="360" w:lineRule="auto"/>
         <w:rPr>
           <w:rFonts w:ascii="Times New Roman" w:eastAsiaTheme="minorEastAsia" w:hAnsi="Times New Roman" w:cs="Times New Roman"/>
           <w:sz w:val="24"/>
@@ -428,7 +428,7 @@
     </w:p>
     <w:p>
       <w:pPr>
-        <w:spacing w:after="0" w:line="276" w:lineRule="auto"/>
+        <w:spacing w:line="360" w:lineRule="auto"/>
         <w:rPr>
           <w:rFonts w:ascii="Times New Roman" w:eastAsiaTheme="minorEastAsia" w:hAnsi="Times New Roman" w:cs="Times New Roman"/>
           <w:sz w:val="24"/>
@@ -505,14 +505,297 @@
           <w:sz w:val="24"/>
           <w:szCs w:val="24"/>
         </w:rPr>
-        <w:t xml:space="preserve">La finesse (L/D) ou (CL/CD) peut ensuite être manipuler pour obtenir qu’à vitesse de trainée minimale, </w:t>
+        <w:t>La finesse (L/D) ou (CL/CD) peut ensuite être manipuler pour obtenir qu’à vitesse de trainée minimale</w:t>
+      </w:r>
+      <w:r>
+        <w:rPr>
+          <w:rFonts w:ascii="Times New Roman" w:eastAsiaTheme="minorEastAsia" w:hAnsi="Times New Roman" w:cs="Times New Roman"/>
+          <w:sz w:val="24"/>
+          <w:szCs w:val="24"/>
+        </w:rPr>
+        <w:t> :</w:t>
+      </w:r>
+    </w:p>
+    <w:p>
+      <w:pPr>
+        <w:spacing w:line="360" w:lineRule="auto"/>
+        <w:jc w:val="center"/>
+        <w:rPr>
+          <w:rFonts w:ascii="Times New Roman" w:eastAsiaTheme="minorEastAsia" w:hAnsi="Times New Roman" w:cs="Times New Roman"/>
+          <w:sz w:val="24"/>
+          <w:szCs w:val="24"/>
+        </w:rPr>
+      </w:pPr>
+      <m:oMathPara>
+        <m:oMath>
+          <m:sSub>
+            <m:sSubPr>
+              <m:ctrlPr>
+                <w:rPr>
+                  <w:rFonts w:ascii="Cambria Math" w:eastAsiaTheme="minorEastAsia" w:hAnsi="Cambria Math" w:cs="Times New Roman"/>
+                  <w:i/>
+                  <w:sz w:val="24"/>
+                  <w:szCs w:val="24"/>
+                </w:rPr>
+              </m:ctrlPr>
+            </m:sSubPr>
+            <m:e>
+              <m:r>
+                <w:rPr>
+                  <w:rFonts w:ascii="Cambria Math" w:eastAsiaTheme="minorEastAsia" w:hAnsi="Cambria Math" w:cs="Times New Roman"/>
+                  <w:sz w:val="24"/>
+                  <w:szCs w:val="24"/>
+                </w:rPr>
+                <m:t>C</m:t>
+              </m:r>
+            </m:e>
+            <m:sub>
+              <m:r>
+                <w:rPr>
+                  <w:rFonts w:ascii="Cambria Math" w:eastAsiaTheme="minorEastAsia" w:hAnsi="Cambria Math" w:cs="Times New Roman"/>
+                  <w:sz w:val="24"/>
+                  <w:szCs w:val="24"/>
+                </w:rPr>
+                <m:t>L</m:t>
+              </m:r>
+            </m:sub>
+          </m:sSub>
+          <m:r>
+            <w:rPr>
+              <w:rFonts w:ascii="Cambria Math" w:eastAsiaTheme="minorEastAsia" w:hAnsi="Cambria Math" w:cs="Times New Roman"/>
+              <w:sz w:val="24"/>
+              <w:szCs w:val="24"/>
+            </w:rPr>
+            <m:t>=</m:t>
+          </m:r>
+          <m:rad>
+            <m:radPr>
+              <m:degHide m:val="1"/>
+              <m:ctrlPr>
+                <w:rPr>
+                  <w:rFonts w:ascii="Cambria Math" w:eastAsiaTheme="minorEastAsia" w:hAnsi="Cambria Math" w:cs="Times New Roman"/>
+                  <w:sz w:val="24"/>
+                  <w:szCs w:val="24"/>
+                </w:rPr>
+              </m:ctrlPr>
+            </m:radPr>
+            <m:deg>
+              <m:ctrlPr>
+                <w:rPr>
+                  <w:rFonts w:ascii="Cambria Math" w:eastAsiaTheme="minorEastAsia" w:hAnsi="Cambria Math" w:cs="Times New Roman"/>
+                  <w:i/>
+                  <w:sz w:val="24"/>
+                  <w:szCs w:val="24"/>
+                </w:rPr>
+              </m:ctrlPr>
+            </m:deg>
+            <m:e>
+              <m:f>
+                <m:fPr>
+                  <m:ctrlPr>
+                    <w:rPr>
+                      <w:rFonts w:ascii="Cambria Math" w:eastAsiaTheme="minorEastAsia" w:hAnsi="Cambria Math" w:cs="Times New Roman"/>
+                      <w:sz w:val="24"/>
+                      <w:szCs w:val="24"/>
+                    </w:rPr>
+                  </m:ctrlPr>
+                </m:fPr>
+                <m:num>
+                  <m:sSub>
+                    <m:sSubPr>
+                      <m:ctrlPr>
+                        <w:rPr>
+                          <w:rFonts w:ascii="Cambria Math" w:eastAsiaTheme="minorEastAsia" w:hAnsi="Cambria Math" w:cs="Times New Roman"/>
+                          <w:i/>
+                          <w:sz w:val="24"/>
+                          <w:szCs w:val="24"/>
+                        </w:rPr>
+                      </m:ctrlPr>
+                    </m:sSubPr>
+                    <m:e>
+                      <m:r>
+                        <w:rPr>
+                          <w:rFonts w:ascii="Cambria Math" w:eastAsiaTheme="minorEastAsia" w:hAnsi="Cambria Math" w:cs="Times New Roman"/>
+                          <w:sz w:val="24"/>
+                          <w:szCs w:val="24"/>
+                        </w:rPr>
+                        <m:t>C</m:t>
+                      </m:r>
+                    </m:e>
+                    <m:sub>
+                      <m:r>
+                        <w:rPr>
+                          <w:rFonts w:ascii="Cambria Math" w:eastAsiaTheme="minorEastAsia" w:hAnsi="Cambria Math" w:cs="Times New Roman"/>
+                          <w:sz w:val="24"/>
+                          <w:szCs w:val="24"/>
+                        </w:rPr>
+                        <m:t>D0</m:t>
+                      </m:r>
+                    </m:sub>
+                  </m:sSub>
+                  <m:ctrlPr>
+                    <w:rPr>
+                      <w:rFonts w:ascii="Cambria Math" w:eastAsiaTheme="minorEastAsia" w:hAnsi="Cambria Math" w:cs="Times New Roman"/>
+                      <w:i/>
+                      <w:sz w:val="24"/>
+                      <w:szCs w:val="24"/>
+                    </w:rPr>
+                  </m:ctrlPr>
+                </m:num>
+                <m:den>
+                  <m:r>
+                    <w:rPr>
+                      <w:rFonts w:ascii="Cambria Math" w:eastAsiaTheme="minorEastAsia" w:hAnsi="Cambria Math" w:cs="Times New Roman"/>
+                      <w:sz w:val="24"/>
+                      <w:szCs w:val="24"/>
+                    </w:rPr>
+                    <m:t>K</m:t>
+                  </m:r>
+                  <m:ctrlPr>
+                    <w:rPr>
+                      <w:rFonts w:ascii="Cambria Math" w:eastAsiaTheme="minorEastAsia" w:hAnsi="Cambria Math" w:cs="Times New Roman"/>
+                      <w:i/>
+                      <w:sz w:val="24"/>
+                      <w:szCs w:val="24"/>
+                    </w:rPr>
+                  </m:ctrlPr>
+                </m:den>
+              </m:f>
+            </m:e>
+          </m:rad>
+        </m:oMath>
+      </m:oMathPara>
+    </w:p>
+    <w:p>
+      <w:pPr>
+        <w:spacing w:line="360" w:lineRule="auto"/>
+        <w:rPr>
+          <w:rFonts w:ascii="Times New Roman" w:hAnsi="Times New Roman" w:cs="Times New Roman"/>
+          <w:b/>
+          <w:bCs/>
+          <w:sz w:val="24"/>
+          <w:szCs w:val="24"/>
+        </w:rPr>
+      </w:pPr>
+      <w:r>
+        <w:rPr>
+          <w:rFonts w:ascii="Times New Roman" w:hAnsi="Times New Roman" w:cs="Times New Roman"/>
+          <w:b/>
+          <w:bCs/>
+          <w:sz w:val="24"/>
+          <w:szCs w:val="24"/>
+        </w:rPr>
+        <w:t>Question 2 :</w:t>
+      </w:r>
+    </w:p>
+    <w:p>
+      <w:pPr>
+        <w:pStyle w:val="ListParagraph"/>
+        <w:numPr>
+          <w:ilvl w:val="0"/>
+          <w:numId w:val="3"/>
+        </w:numPr>
+        <w:spacing w:line="360" w:lineRule="auto"/>
+        <w:rPr>
+          <w:rFonts w:ascii="Times New Roman" w:eastAsiaTheme="minorEastAsia" w:hAnsi="Times New Roman" w:cs="Times New Roman"/>
+          <w:sz w:val="24"/>
+          <w:szCs w:val="24"/>
+        </w:rPr>
+      </w:pPr>
+      <w:r>
+        <w:rPr>
+          <w:rFonts w:ascii="Times New Roman" w:hAnsi="Times New Roman" w:cs="Times New Roman"/>
+          <w:sz w:val="24"/>
+          <w:szCs w:val="24"/>
+        </w:rPr>
+        <w:t>La température aura un impact sur la consommation d’essence et la</w:t>
+      </w:r>
+      <w:r>
+        <w:rPr>
+          <w:rFonts w:ascii="Times New Roman" w:hAnsi="Times New Roman" w:cs="Times New Roman"/>
+          <w:sz w:val="24"/>
+          <w:szCs w:val="24"/>
+        </w:rPr>
+        <w:t xml:space="preserve"> vitesse vrai. Tous deux augmenteront avec l’augmentation de la température. Ainsi, en cas normal le tout </w:t>
+      </w:r>
+      <w:r>
+        <w:rPr>
+          <w:rFonts w:ascii="Times New Roman" w:hAnsi="Times New Roman" w:cs="Times New Roman"/>
+          <w:sz w:val="24"/>
+          <w:szCs w:val="24"/>
+        </w:rPr>
+        <w:t>s’équilibre</w:t>
+      </w:r>
+      <w:r>
+        <w:rPr>
+          <w:rFonts w:ascii="Times New Roman" w:hAnsi="Times New Roman" w:cs="Times New Roman"/>
+          <w:sz w:val="24"/>
+          <w:szCs w:val="24"/>
+        </w:rPr>
+        <w:t xml:space="preserve"> </w:t>
+      </w:r>
+      <w:r>
+        <w:rPr>
+          <w:rFonts w:ascii="Times New Roman" w:hAnsi="Times New Roman" w:cs="Times New Roman"/>
+          <w:sz w:val="24"/>
+          <w:szCs w:val="24"/>
+        </w:rPr>
+        <w:t>et l’impact</w:t>
+      </w:r>
+      <w:r>
+        <w:rPr>
+          <w:rFonts w:ascii="Times New Roman" w:hAnsi="Times New Roman" w:cs="Times New Roman"/>
+          <w:sz w:val="24"/>
+          <w:szCs w:val="24"/>
+        </w:rPr>
+        <w:t xml:space="preserve"> sur le SAR</w:t>
+      </w:r>
+      <w:r>
+        <w:rPr>
+          <w:rFonts w:ascii="Times New Roman" w:hAnsi="Times New Roman" w:cs="Times New Roman"/>
+          <w:sz w:val="24"/>
+          <w:szCs w:val="24"/>
+        </w:rPr>
+        <w:t xml:space="preserve"> est négligeable</w:t>
+      </w:r>
+      <w:r>
+        <w:rPr>
+          <w:rFonts w:ascii="Times New Roman" w:hAnsi="Times New Roman" w:cs="Times New Roman"/>
+          <w:sz w:val="24"/>
+          <w:szCs w:val="24"/>
+        </w:rPr>
+        <w:t xml:space="preserve">. </w:t>
+      </w:r>
+      <w:r>
+        <w:rPr>
+          <w:rFonts w:ascii="Times New Roman" w:hAnsi="Times New Roman" w:cs="Times New Roman"/>
+          <w:sz w:val="24"/>
+          <w:szCs w:val="24"/>
+        </w:rPr>
+        <w:t>Cependant</w:t>
+      </w:r>
+      <w:r>
+        <w:rPr>
+          <w:rFonts w:ascii="Times New Roman" w:hAnsi="Times New Roman" w:cs="Times New Roman"/>
+          <w:sz w:val="24"/>
+          <w:szCs w:val="24"/>
+        </w:rPr>
+        <w:t xml:space="preserve">, l’effet de la consommation d’essence peut être plus grand lorsque la vitesse est </w:t>
+      </w:r>
+      <w:r>
+        <w:rPr>
+          <w:rFonts w:ascii="Times New Roman" w:hAnsi="Times New Roman" w:cs="Times New Roman"/>
+          <w:sz w:val="24"/>
+          <w:szCs w:val="24"/>
+        </w:rPr>
+        <w:t xml:space="preserve">limitée par </w:t>
       </w:r>
       <m:oMath>
         <m:sSub>
           <m:sSubPr>
             <m:ctrlPr>
               <w:rPr>
-                <w:rFonts w:ascii="Cambria Math" w:eastAsiaTheme="minorEastAsia" w:hAnsi="Cambria Math" w:cs="Times New Roman"/>
+                <w:rFonts w:ascii="Cambria Math" w:hAnsi="Cambria Math" w:cs="Times New Roman"/>
                 <w:i/>
                 <w:sz w:val="24"/>
                 <w:szCs w:val="24"/>
@@ -522,127 +805,92 @@
           <m:e>
             <m:r>
               <w:rPr>
-                <w:rFonts w:ascii="Cambria Math" w:eastAsiaTheme="minorEastAsia" w:hAnsi="Cambria Math" w:cs="Times New Roman"/>
-                <w:sz w:val="24"/>
-                <w:szCs w:val="24"/>
-              </w:rPr>
-              <m:t>C</m:t>
+                <w:rFonts w:ascii="Cambria Math" w:hAnsi="Cambria Math" w:cs="Times New Roman"/>
+                <w:sz w:val="24"/>
+                <w:szCs w:val="24"/>
+              </w:rPr>
+              <m:t>M</m:t>
             </m:r>
           </m:e>
           <m:sub>
             <m:r>
               <w:rPr>
-                <w:rFonts w:ascii="Cambria Math" w:eastAsiaTheme="minorEastAsia" w:hAnsi="Cambria Math" w:cs="Times New Roman"/>
-                <w:sz w:val="24"/>
-                <w:szCs w:val="24"/>
-              </w:rPr>
-              <m:t>L</m:t>
+                <w:rFonts w:ascii="Cambria Math" w:hAnsi="Cambria Math" w:cs="Times New Roman"/>
+                <w:sz w:val="24"/>
+                <w:szCs w:val="24"/>
+              </w:rPr>
+              <m:t>CR</m:t>
             </m:r>
           </m:sub>
         </m:sSub>
+      </m:oMath>
+      <w:r>
+        <w:rPr>
+          <w:rFonts w:ascii="Times New Roman" w:eastAsiaTheme="minorEastAsia" w:hAnsi="Times New Roman" w:cs="Times New Roman"/>
+          <w:sz w:val="24"/>
+          <w:szCs w:val="24"/>
+        </w:rPr>
+        <w:t>.</w:t>
+      </w:r>
+    </w:p>
+    <w:p>
+      <w:pPr>
+        <w:pStyle w:val="ListParagraph"/>
+        <w:numPr>
+          <w:ilvl w:val="0"/>
+          <w:numId w:val="3"/>
+        </w:numPr>
+        <w:spacing w:line="360" w:lineRule="auto"/>
+        <w:rPr>
+          <w:rFonts w:ascii="Times New Roman" w:eastAsiaTheme="minorEastAsia" w:hAnsi="Times New Roman" w:cs="Times New Roman"/>
+          <w:sz w:val="24"/>
+          <w:szCs w:val="24"/>
+        </w:rPr>
+      </w:pPr>
+      <w:r>
+        <w:rPr>
+          <w:rFonts w:ascii="Times New Roman" w:eastAsiaTheme="minorEastAsia" w:hAnsi="Times New Roman" w:cs="Times New Roman"/>
+          <w:sz w:val="24"/>
+          <w:szCs w:val="24"/>
+        </w:rPr>
+        <w:t xml:space="preserve">L’altitude de croisière aura un effet </w:t>
+      </w:r>
+      <w:r>
+        <w:rPr>
+          <w:rFonts w:ascii="Times New Roman" w:eastAsiaTheme="minorEastAsia" w:hAnsi="Times New Roman" w:cs="Times New Roman"/>
+          <w:sz w:val="24"/>
+          <w:szCs w:val="24"/>
+        </w:rPr>
+        <w:t xml:space="preserve">sur la consommation de carburant. L’altitude qui maximise le rapport </w:t>
+      </w:r>
+      <m:oMath>
         <m:r>
           <w:rPr>
             <w:rFonts w:ascii="Cambria Math" w:eastAsiaTheme="minorEastAsia" w:hAnsi="Cambria Math" w:cs="Times New Roman"/>
             <w:sz w:val="24"/>
             <w:szCs w:val="24"/>
           </w:rPr>
-          <m:t>=</m:t>
+          <m:t>M*L</m:t>
         </m:r>
-        <m:rad>
-          <m:radPr>
-            <m:degHide m:val="1"/>
-            <m:ctrlPr>
-              <w:rPr>
-                <w:rFonts w:ascii="Cambria Math" w:eastAsiaTheme="minorEastAsia" w:hAnsi="Cambria Math" w:cs="Times New Roman"/>
-                <w:sz w:val="24"/>
-                <w:szCs w:val="24"/>
-              </w:rPr>
-            </m:ctrlPr>
-          </m:radPr>
-          <m:deg>
-            <m:ctrlPr>
-              <w:rPr>
-                <w:rFonts w:ascii="Cambria Math" w:eastAsiaTheme="minorEastAsia" w:hAnsi="Cambria Math" w:cs="Times New Roman"/>
-                <w:i/>
-                <w:sz w:val="24"/>
-                <w:szCs w:val="24"/>
-              </w:rPr>
-            </m:ctrlPr>
-          </m:deg>
-          <m:e>
-            <m:f>
-              <m:fPr>
-                <m:ctrlPr>
-                  <w:rPr>
-                    <w:rFonts w:ascii="Cambria Math" w:eastAsiaTheme="minorEastAsia" w:hAnsi="Cambria Math" w:cs="Times New Roman"/>
-                    <w:sz w:val="24"/>
-                    <w:szCs w:val="24"/>
-                  </w:rPr>
-                </m:ctrlPr>
-              </m:fPr>
-              <m:num>
-                <m:sSub>
-                  <m:sSubPr>
-                    <m:ctrlPr>
-                      <w:rPr>
-                        <w:rFonts w:ascii="Cambria Math" w:eastAsiaTheme="minorEastAsia" w:hAnsi="Cambria Math" w:cs="Times New Roman"/>
-                        <w:i/>
-                        <w:sz w:val="24"/>
-                        <w:szCs w:val="24"/>
-                      </w:rPr>
-                    </m:ctrlPr>
-                  </m:sSubPr>
-                  <m:e>
-                    <m:r>
-                      <w:rPr>
-                        <w:rFonts w:ascii="Cambria Math" w:eastAsiaTheme="minorEastAsia" w:hAnsi="Cambria Math" w:cs="Times New Roman"/>
-                        <w:sz w:val="24"/>
-                        <w:szCs w:val="24"/>
-                      </w:rPr>
-                      <m:t>C</m:t>
-                    </m:r>
-                  </m:e>
-                  <m:sub>
-                    <m:r>
-                      <w:rPr>
-                        <w:rFonts w:ascii="Cambria Math" w:eastAsiaTheme="minorEastAsia" w:hAnsi="Cambria Math" w:cs="Times New Roman"/>
-                        <w:sz w:val="24"/>
-                        <w:szCs w:val="24"/>
-                      </w:rPr>
-                      <m:t>D0</m:t>
-                    </m:r>
-                  </m:sub>
-                </m:sSub>
-                <m:ctrlPr>
-                  <w:rPr>
-                    <w:rFonts w:ascii="Cambria Math" w:eastAsiaTheme="minorEastAsia" w:hAnsi="Cambria Math" w:cs="Times New Roman"/>
-                    <w:i/>
-                    <w:sz w:val="24"/>
-                    <w:szCs w:val="24"/>
-                  </w:rPr>
-                </m:ctrlPr>
-              </m:num>
-              <m:den>
-                <m:r>
-                  <w:rPr>
-                    <w:rFonts w:ascii="Cambria Math" w:eastAsiaTheme="minorEastAsia" w:hAnsi="Cambria Math" w:cs="Times New Roman"/>
-                    <w:sz w:val="24"/>
-                    <w:szCs w:val="24"/>
-                  </w:rPr>
-                  <m:t>K</m:t>
-                </m:r>
-                <m:ctrlPr>
-                  <w:rPr>
-                    <w:rFonts w:ascii="Cambria Math" w:eastAsiaTheme="minorEastAsia" w:hAnsi="Cambria Math" w:cs="Times New Roman"/>
-                    <w:i/>
-                    <w:sz w:val="24"/>
-                    <w:szCs w:val="24"/>
-                  </w:rPr>
-                </m:ctrlPr>
-              </m:den>
-            </m:f>
-          </m:e>
-        </m:rad>
+        <m:r>
+          <m:rPr>
+            <m:lit/>
+          </m:rPr>
+          <w:rPr>
+            <w:rFonts w:ascii="Cambria Math" w:eastAsiaTheme="minorEastAsia" w:hAnsi="Cambria Math" w:cs="Times New Roman"/>
+            <w:sz w:val="24"/>
+            <w:szCs w:val="24"/>
+          </w:rPr>
+          <m:t>/</m:t>
+        </m:r>
+        <m:r>
+          <w:rPr>
+            <w:rFonts w:ascii="Cambria Math" w:eastAsiaTheme="minorEastAsia" w:hAnsi="Cambria Math" w:cs="Times New Roman"/>
+            <w:sz w:val="24"/>
+            <w:szCs w:val="24"/>
+          </w:rPr>
+          <m:t>D</m:t>
+        </m:r>
       </m:oMath>
       <w:r>
         <w:rPr>
@@ -650,7 +898,7 @@
           <w:sz w:val="24"/>
           <w:szCs w:val="24"/>
         </w:rPr>
-        <w:t>.</w:t>
+        <w:t xml:space="preserve"> formera un optimum ou la consommation de carburant sera minimiser. Que l’</w:t>
       </w:r>
       <w:r>
         <w:rPr>
@@ -658,204 +906,25 @@
           <w:sz w:val="24"/>
           <w:szCs w:val="24"/>
         </w:rPr>
-        <w:t xml:space="preserve"> </w:t>
+        <w:t xml:space="preserve">avion diminue ou augmente son altitude par rapport à cette optimum, la consommation de carburant augmentera. </w:t>
+      </w:r>
+      <w:r>
+        <w:rPr>
+          <w:rFonts w:ascii="Times New Roman" w:eastAsiaTheme="minorEastAsia" w:hAnsi="Times New Roman" w:cs="Times New Roman"/>
+          <w:sz w:val="24"/>
+          <w:szCs w:val="24"/>
+        </w:rPr>
+        <w:t>Une augmentation de la consommation de carburant diminuera le SAR.</w:t>
       </w:r>
     </w:p>
     <w:p>
       <w:pPr>
-        <w:spacing w:after="0" w:line="276" w:lineRule="auto"/>
-        <w:rPr>
-          <w:rFonts w:ascii="Times New Roman" w:hAnsi="Times New Roman" w:cs="Times New Roman"/>
-          <w:b/>
-          <w:bCs/>
-          <w:sz w:val="24"/>
-          <w:szCs w:val="24"/>
-        </w:rPr>
-      </w:pPr>
-      <w:r>
-        <w:rPr>
-          <w:rFonts w:ascii="Times New Roman" w:hAnsi="Times New Roman" w:cs="Times New Roman"/>
-          <w:b/>
-          <w:bCs/>
-          <w:sz w:val="24"/>
-          <w:szCs w:val="24"/>
-        </w:rPr>
-        <w:t xml:space="preserve">Question </w:t>
-      </w:r>
-      <w:r>
-        <w:rPr>
-          <w:rFonts w:ascii="Times New Roman" w:hAnsi="Times New Roman" w:cs="Times New Roman"/>
-          <w:b/>
-          <w:bCs/>
-          <w:sz w:val="24"/>
-          <w:szCs w:val="24"/>
-        </w:rPr>
-        <w:t>2</w:t>
-      </w:r>
-      <w:r>
-        <w:rPr>
-          <w:rFonts w:ascii="Times New Roman" w:hAnsi="Times New Roman" w:cs="Times New Roman"/>
-          <w:b/>
-          <w:bCs/>
-          <w:sz w:val="24"/>
-          <w:szCs w:val="24"/>
-        </w:rPr>
-        <w:t> :</w:t>
-      </w:r>
-    </w:p>
-    <w:p>
-      <w:pPr>
-        <w:spacing w:after="0" w:line="276" w:lineRule="auto"/>
-        <w:rPr>
-          <w:rFonts w:ascii="Times New Roman" w:eastAsiaTheme="minorEastAsia" w:hAnsi="Times New Roman" w:cs="Times New Roman"/>
-          <w:sz w:val="24"/>
-          <w:szCs w:val="24"/>
-        </w:rPr>
-      </w:pPr>
-      <w:r>
-        <w:rPr>
-          <w:rFonts w:ascii="Times New Roman" w:hAnsi="Times New Roman" w:cs="Times New Roman"/>
-          <w:sz w:val="24"/>
-          <w:szCs w:val="24"/>
-        </w:rPr>
-        <w:t>La température aura un impact sur la consommation d’essence et la</w:t>
-      </w:r>
-      <w:r>
-        <w:rPr>
-          <w:rFonts w:ascii="Times New Roman" w:hAnsi="Times New Roman" w:cs="Times New Roman"/>
-          <w:sz w:val="24"/>
-          <w:szCs w:val="24"/>
-        </w:rPr>
-        <w:t xml:space="preserve"> vitesse vrai. Tous deux augmenteront avec l’augmentation de la température. Ainsi, en cas normal le tout s’annule </w:t>
-      </w:r>
-      <w:r>
-        <w:rPr>
-          <w:rFonts w:ascii="Times New Roman" w:hAnsi="Times New Roman" w:cs="Times New Roman"/>
-          <w:sz w:val="24"/>
-          <w:szCs w:val="24"/>
-        </w:rPr>
-        <w:t xml:space="preserve">et il y a peu d’impact sur le SAR. </w:t>
-      </w:r>
-      <w:r>
-        <w:rPr>
-          <w:rFonts w:ascii="Times New Roman" w:hAnsi="Times New Roman" w:cs="Times New Roman"/>
-          <w:sz w:val="24"/>
-          <w:szCs w:val="24"/>
-        </w:rPr>
-        <w:t>Cependant</w:t>
-      </w:r>
-      <w:r>
-        <w:rPr>
-          <w:rFonts w:ascii="Times New Roman" w:hAnsi="Times New Roman" w:cs="Times New Roman"/>
-          <w:sz w:val="24"/>
-          <w:szCs w:val="24"/>
-        </w:rPr>
-        <w:t xml:space="preserve">, l’effet de la consommation d’essence peut être plus grand lorsque la vitesse est </w:t>
-      </w:r>
-      <w:r>
-        <w:rPr>
-          <w:rFonts w:ascii="Times New Roman" w:hAnsi="Times New Roman" w:cs="Times New Roman"/>
-          <w:sz w:val="24"/>
-          <w:szCs w:val="24"/>
-        </w:rPr>
-        <w:t xml:space="preserve">limitée par </w:t>
-      </w:r>
-      <m:oMath>
-        <m:sSub>
-          <m:sSubPr>
-            <m:ctrlPr>
-              <w:rPr>
-                <w:rFonts w:ascii="Cambria Math" w:hAnsi="Cambria Math" w:cs="Times New Roman"/>
-                <w:i/>
-                <w:sz w:val="24"/>
-                <w:szCs w:val="24"/>
-              </w:rPr>
-            </m:ctrlPr>
-          </m:sSubPr>
-          <m:e>
-            <m:r>
-              <w:rPr>
-                <w:rFonts w:ascii="Cambria Math" w:hAnsi="Cambria Math" w:cs="Times New Roman"/>
-                <w:sz w:val="24"/>
-                <w:szCs w:val="24"/>
-              </w:rPr>
-              <m:t>M</m:t>
-            </m:r>
-          </m:e>
-          <m:sub>
-            <m:r>
-              <w:rPr>
-                <w:rFonts w:ascii="Cambria Math" w:hAnsi="Cambria Math" w:cs="Times New Roman"/>
-                <w:sz w:val="24"/>
-                <w:szCs w:val="24"/>
-              </w:rPr>
-              <m:t>CR</m:t>
-            </m:r>
-          </m:sub>
-        </m:sSub>
-      </m:oMath>
-      <w:r>
-        <w:rPr>
-          <w:rFonts w:ascii="Times New Roman" w:eastAsiaTheme="minorEastAsia" w:hAnsi="Times New Roman" w:cs="Times New Roman"/>
-          <w:sz w:val="24"/>
-          <w:szCs w:val="24"/>
-        </w:rPr>
-        <w:t>.</w:t>
-      </w:r>
-    </w:p>
-    <w:p>
-      <w:pPr>
-        <w:spacing w:after="0" w:line="276" w:lineRule="auto"/>
-        <w:rPr>
-          <w:rFonts w:ascii="Times New Roman" w:eastAsiaTheme="minorEastAsia" w:hAnsi="Times New Roman" w:cs="Times New Roman"/>
-          <w:sz w:val="24"/>
-          <w:szCs w:val="24"/>
-        </w:rPr>
-      </w:pPr>
-      <w:r>
-        <w:rPr>
-          <w:rFonts w:ascii="Times New Roman" w:eastAsiaTheme="minorEastAsia" w:hAnsi="Times New Roman" w:cs="Times New Roman"/>
-          <w:sz w:val="24"/>
-          <w:szCs w:val="24"/>
-        </w:rPr>
-        <w:t>Par la diminution de la densit</w:t>
-      </w:r>
-      <w:r>
-        <w:rPr>
-          <w:rFonts w:ascii="Times New Roman" w:eastAsiaTheme="minorEastAsia" w:hAnsi="Times New Roman" w:cs="Times New Roman"/>
-          <w:sz w:val="24"/>
-          <w:szCs w:val="24"/>
-        </w:rPr>
-        <w:t>é</w:t>
-      </w:r>
-      <w:r>
-        <w:rPr>
-          <w:rFonts w:ascii="Times New Roman" w:eastAsiaTheme="minorEastAsia" w:hAnsi="Times New Roman" w:cs="Times New Roman"/>
-          <w:sz w:val="24"/>
-          <w:szCs w:val="24"/>
-        </w:rPr>
-        <w:t xml:space="preserve"> de l’aire avec l’augmentation de l’altitude, </w:t>
-      </w:r>
-      <w:r>
-        <w:rPr>
-          <w:rFonts w:ascii="Times New Roman" w:eastAsiaTheme="minorEastAsia" w:hAnsi="Times New Roman" w:cs="Times New Roman"/>
-          <w:sz w:val="24"/>
-          <w:szCs w:val="24"/>
-        </w:rPr>
-        <w:t xml:space="preserve">la consommation de carburant diminuera avec l’augmentation de l’altitude. </w:t>
-      </w:r>
-      <w:r>
-        <w:rPr>
-          <w:rFonts w:ascii="Times New Roman" w:eastAsiaTheme="minorEastAsia" w:hAnsi="Times New Roman" w:cs="Times New Roman"/>
-          <w:sz w:val="24"/>
-          <w:szCs w:val="24"/>
-        </w:rPr>
-        <w:t>Ainsi le SAR augmentera.</w:t>
-      </w:r>
-    </w:p>
-    <w:p>
-      <w:pPr>
-        <w:spacing w:after="0" w:line="276" w:lineRule="auto"/>
+        <w:pStyle w:val="ListParagraph"/>
+        <w:numPr>
+          <w:ilvl w:val="0"/>
+          <w:numId w:val="3"/>
+        </w:numPr>
+        <w:spacing w:line="360" w:lineRule="auto"/>
         <w:rPr>
           <w:rFonts w:ascii="Times New Roman" w:eastAsiaTheme="minorEastAsia" w:hAnsi="Times New Roman" w:cs="Times New Roman"/>
           <w:sz w:val="24"/>
@@ -980,7 +1049,7 @@
           <w:sz w:val="24"/>
           <w:szCs w:val="24"/>
         </w:rPr>
-        <w:t xml:space="preserve">, </w:t>
+        <w:t xml:space="preserve">, pour un même SAR, le SR </w:t>
       </w:r>
       <w:r>
         <w:rPr>
@@ -988,7 +1057,7 @@
           <w:sz w:val="24"/>
           <w:szCs w:val="24"/>
         </w:rPr>
-        <w:t>pour un m</w:t>
+        <w:t>sera supérieur à SAR</w:t>
       </w:r>
       <w:r>
         <w:rPr>
@@ -996,7 +1065,7 @@
           <w:sz w:val="24"/>
           <w:szCs w:val="24"/>
         </w:rPr>
-        <w:t>ê</w:t>
+        <w:t xml:space="preserve"> lors d’un vent de dos et </w:t>
       </w:r>
       <w:r>
         <w:rPr>
@@ -1004,7 +1073,7 @@
           <w:sz w:val="24"/>
           <w:szCs w:val="24"/>
         </w:rPr>
-        <w:t>me SAR, le SR augmentera lors d’un vent de dos et diminuera lors d’un vent de face.</w:t>
+        <w:t>inférieur</w:t>
       </w:r>
       <w:r>
         <w:rPr>
@@ -1012,6 +1081,14 @@
           <w:sz w:val="24"/>
           <w:szCs w:val="24"/>
         </w:rPr>
+        <w:t xml:space="preserve"> lors d’un vent de face.</w:t>
+      </w:r>
+      <w:r>
+        <w:rPr>
+          <w:rFonts w:ascii="Times New Roman" w:eastAsiaTheme="minorEastAsia" w:hAnsi="Times New Roman" w:cs="Times New Roman"/>
+          <w:sz w:val="24"/>
+          <w:szCs w:val="24"/>
+        </w:rPr>
         <w:t xml:space="preserve"> Ainsi, l’avion devra consommer plus d’essence pour faire la même distance au sol (</w:t>
       </w:r>
       <w:r>
@@ -1036,7 +1113,7 @@
           <w:sz w:val="24"/>
           <w:szCs w:val="24"/>
         </w:rPr>
-        <w:t xml:space="preserve"> </w:t>
+        <w:t xml:space="preserve"> Ainsi,</w:t>
       </w:r>
       <w:r>
         <w:rPr>
@@ -1044,7 +1121,7 @@
           <w:sz w:val="24"/>
           <w:szCs w:val="24"/>
         </w:rPr>
-        <w:t xml:space="preserve">De plus un vent de dos diminuera </w:t>
+        <w:t xml:space="preserve"> un vent de dos diminuera </w:t>
       </w:r>
       <w:r>
         <w:rPr>
@@ -1053,11 +1130,19 @@
           <w:szCs w:val="24"/>
         </w:rPr>
         <w:t>le nombre de Mach pour MRC et LRC.</w:t>
+      </w:r>
+      <w:r>
+        <w:rPr>
+          <w:rFonts w:ascii="Times New Roman" w:eastAsiaTheme="minorEastAsia" w:hAnsi="Times New Roman" w:cs="Times New Roman"/>
+          <w:sz w:val="24"/>
+          <w:szCs w:val="24"/>
+        </w:rPr>
+        <w:t xml:space="preserve"> Inversement, un vent de face augmentera le nombre de Mach pour MRC et LRC.</w:t>
       </w:r>
     </w:p>
     <w:p>
       <w:pPr>
-        <w:spacing w:after="0" w:line="276" w:lineRule="auto"/>
+        <w:spacing w:line="360" w:lineRule="auto"/>
         <w:rPr>
           <w:rFonts w:ascii="Times New Roman" w:hAnsi="Times New Roman" w:cs="Times New Roman"/>
           <w:b/>
@@ -1074,54 +1159,647 @@
           <w:sz w:val="24"/>
           <w:szCs w:val="24"/>
         </w:rPr>
-        <w:t xml:space="preserve">Question </w:t>
-      </w:r>
-      <w:r>
-        <w:rPr>
-          <w:rFonts w:ascii="Times New Roman" w:hAnsi="Times New Roman" w:cs="Times New Roman"/>
-          <w:b/>
-          <w:bCs/>
-          <w:sz w:val="24"/>
-          <w:szCs w:val="24"/>
-        </w:rPr>
-        <w:t>3</w:t>
-      </w:r>
-      <w:r>
-        <w:rPr>
-          <w:rFonts w:ascii="Times New Roman" w:hAnsi="Times New Roman" w:cs="Times New Roman"/>
-          <w:b/>
-          <w:bCs/>
-          <w:sz w:val="24"/>
-          <w:szCs w:val="24"/>
-        </w:rPr>
-        <w:t> :</w:t>
+        <w:lastRenderedPageBreak/>
+        <w:t>Question 3 :</w:t>
       </w:r>
     </w:p>
     <w:p>
       <w:pPr>
-        <w:spacing w:after="0" w:line="276" w:lineRule="auto"/>
-        <w:rPr>
-          <w:rFonts w:ascii="Times New Roman" w:eastAsiaTheme="minorEastAsia" w:hAnsi="Times New Roman" w:cs="Times New Roman"/>
-          <w:sz w:val="24"/>
-          <w:szCs w:val="24"/>
-        </w:rPr>
-      </w:pPr>
+        <w:spacing w:line="360" w:lineRule="auto"/>
+        <w:rPr>
+          <w:rFonts w:ascii="Times New Roman" w:hAnsi="Times New Roman" w:cs="Times New Roman"/>
+          <w:sz w:val="24"/>
+          <w:szCs w:val="24"/>
+        </w:rPr>
+      </w:pPr>
+      <w:r>
+        <w:rPr>
+          <w:rFonts w:ascii="Times New Roman" w:hAnsi="Times New Roman" w:cs="Times New Roman"/>
+          <w:sz w:val="24"/>
+          <w:szCs w:val="24"/>
+        </w:rPr>
+        <w:t xml:space="preserve">Les prochaines étapes nous ont permis d’obtenir </w:t>
+      </w:r>
+      <w:r>
+        <w:rPr>
+          <w:rFonts w:ascii="Times New Roman" w:hAnsi="Times New Roman" w:cs="Times New Roman"/>
+          <w:sz w:val="24"/>
+          <w:szCs w:val="24"/>
+        </w:rPr>
+        <w:t>les données recherchées</w:t>
+      </w:r>
+      <w:r>
+        <w:rPr>
+          <w:rFonts w:ascii="Times New Roman" w:hAnsi="Times New Roman" w:cs="Times New Roman"/>
+          <w:sz w:val="24"/>
+          <w:szCs w:val="24"/>
+        </w:rPr>
+        <w:t xml:space="preserve"> qui permettent de décrire la mission dans son entier.</w:t>
+      </w:r>
     </w:p>
     <w:p>
       <w:pPr>
-        <w:spacing w:after="0" w:line="276" w:lineRule="auto"/>
-        <w:rPr>
-          <w:rFonts w:ascii="Times New Roman" w:eastAsiaTheme="minorEastAsia" w:hAnsi="Times New Roman" w:cs="Times New Roman"/>
-          <w:sz w:val="24"/>
-          <w:szCs w:val="24"/>
-        </w:rPr>
-      </w:pPr>
+        <w:pStyle w:val="ListParagraph"/>
+        <w:numPr>
+          <w:ilvl w:val="0"/>
+          <w:numId w:val="1"/>
+        </w:numPr>
+        <w:spacing w:line="360" w:lineRule="auto"/>
+        <w:rPr>
+          <w:rFonts w:ascii="Times New Roman" w:hAnsi="Times New Roman" w:cs="Times New Roman"/>
+          <w:sz w:val="24"/>
+          <w:szCs w:val="24"/>
+        </w:rPr>
+      </w:pPr>
+      <w:r>
+        <w:rPr>
+          <w:rFonts w:ascii="Times New Roman" w:hAnsi="Times New Roman" w:cs="Times New Roman"/>
+          <w:sz w:val="24"/>
+          <w:szCs w:val="24"/>
+        </w:rPr>
+        <w:t>D’abord, il est possible d’inscrire dans note code les données d’entrée</w:t>
+      </w:r>
+      <w:r>
+        <w:rPr>
+          <w:rFonts w:ascii="Times New Roman" w:hAnsi="Times New Roman" w:cs="Times New Roman"/>
+          <w:sz w:val="24"/>
+          <w:szCs w:val="24"/>
+        </w:rPr>
+        <w:t xml:space="preserve">, </w:t>
+      </w:r>
+      <w:r>
+        <w:rPr>
+          <w:rFonts w:ascii="Times New Roman" w:hAnsi="Times New Roman" w:cs="Times New Roman"/>
+          <w:sz w:val="24"/>
+          <w:szCs w:val="24"/>
+        </w:rPr>
+        <w:t>qui</w:t>
+      </w:r>
+      <w:r>
+        <w:rPr>
+          <w:rFonts w:ascii="Times New Roman" w:hAnsi="Times New Roman" w:cs="Times New Roman"/>
+          <w:sz w:val="24"/>
+          <w:szCs w:val="24"/>
+        </w:rPr>
+        <w:t xml:space="preserve"> ne seront pas réécrite dans ce document puisqu’elles sont </w:t>
+      </w:r>
+      <w:r>
+        <w:rPr>
+          <w:rFonts w:ascii="Times New Roman" w:hAnsi="Times New Roman" w:cs="Times New Roman"/>
+          <w:sz w:val="24"/>
+          <w:szCs w:val="24"/>
+        </w:rPr>
+        <w:t>disponibles</w:t>
+      </w:r>
+      <w:r>
+        <w:rPr>
+          <w:rFonts w:ascii="Times New Roman" w:hAnsi="Times New Roman" w:cs="Times New Roman"/>
+          <w:sz w:val="24"/>
+          <w:szCs w:val="24"/>
+        </w:rPr>
+        <w:t xml:space="preserve"> dans le fichier </w:t>
+      </w:r>
+      <w:r>
+        <w:rPr>
+          <w:rFonts w:ascii="Times New Roman" w:hAnsi="Times New Roman" w:cs="Times New Roman"/>
+          <w:sz w:val="24"/>
+          <w:szCs w:val="24"/>
+        </w:rPr>
+        <w:t>du travail pratique.</w:t>
+      </w:r>
     </w:p>
     <w:p>
       <w:pPr>
-        <w:spacing w:after="0" w:line="276" w:lineRule="auto"/>
-        <w:rPr>
-          <w:rFonts w:ascii="Times New Roman" w:eastAsiaTheme="minorEastAsia" w:hAnsi="Times New Roman" w:cs="Times New Roman"/>
+        <w:pStyle w:val="ListParagraph"/>
+        <w:numPr>
+          <w:ilvl w:val="0"/>
+          <w:numId w:val="1"/>
+        </w:numPr>
+        <w:spacing w:line="360" w:lineRule="auto"/>
+        <w:rPr>
+          <w:rFonts w:ascii="Times New Roman" w:hAnsi="Times New Roman" w:cs="Times New Roman"/>
+          <w:sz w:val="24"/>
+          <w:szCs w:val="24"/>
+        </w:rPr>
+      </w:pPr>
+      <w:r>
+        <w:rPr>
+          <w:rFonts w:ascii="Times New Roman" w:hAnsi="Times New Roman" w:cs="Times New Roman"/>
+          <w:sz w:val="24"/>
+          <w:szCs w:val="24"/>
+        </w:rPr>
+        <w:t xml:space="preserve">Des données </w:t>
+      </w:r>
+      <w:r>
+        <w:rPr>
+          <w:rFonts w:ascii="Times New Roman" w:hAnsi="Times New Roman" w:cs="Times New Roman"/>
+          <w:sz w:val="24"/>
+          <w:szCs w:val="24"/>
+        </w:rPr>
+        <w:t>d’entrée, nous pouvons déduire quelques éléments additionnels qui seront utile pour la suite</w:t>
+      </w:r>
+      <w:r>
+        <w:rPr>
+          <w:rFonts w:ascii="Times New Roman" w:hAnsi="Times New Roman" w:cs="Times New Roman"/>
+          <w:sz w:val="24"/>
+          <w:szCs w:val="24"/>
+        </w:rPr>
+        <w:t>, p</w:t>
+      </w:r>
+      <w:r>
+        <w:rPr>
+          <w:rFonts w:ascii="Times New Roman" w:hAnsi="Times New Roman" w:cs="Times New Roman"/>
+          <w:sz w:val="24"/>
+          <w:szCs w:val="24"/>
+        </w:rPr>
+        <w:t xml:space="preserve">lus principalement, les poids </w:t>
+      </w:r>
+      <w:r>
+        <w:rPr>
+          <w:rFonts w:ascii="Times New Roman" w:hAnsi="Times New Roman" w:cs="Times New Roman"/>
+          <w:sz w:val="24"/>
+          <w:szCs w:val="24"/>
+        </w:rPr>
+        <w:t>critique de la mission.</w:t>
+      </w:r>
+      <w:r>
+        <w:rPr>
+          <w:rFonts w:ascii="Times New Roman" w:hAnsi="Times New Roman" w:cs="Times New Roman"/>
+          <w:sz w:val="24"/>
+          <w:szCs w:val="24"/>
+        </w:rPr>
+        <w:t xml:space="preserve"> </w:t>
+      </w:r>
+      <w:r>
+        <w:rPr>
+          <w:rFonts w:ascii="Times New Roman" w:hAnsi="Times New Roman" w:cs="Times New Roman"/>
+          <w:sz w:val="24"/>
+          <w:szCs w:val="24"/>
+        </w:rPr>
+        <w:t xml:space="preserve"> </w:t>
+      </w:r>
+      <w:r>
+        <w:rPr>
+          <w:rFonts w:ascii="Times New Roman" w:hAnsi="Times New Roman" w:cs="Times New Roman"/>
+          <w:sz w:val="24"/>
+          <w:szCs w:val="24"/>
+        </w:rPr>
+        <w:t>Ainsi, nous obtenons qu</w:t>
+      </w:r>
+      <w:r>
+        <w:rPr>
+          <w:rFonts w:ascii="Times New Roman" w:hAnsi="Times New Roman" w:cs="Times New Roman"/>
+          <w:sz w:val="24"/>
+          <w:szCs w:val="24"/>
+        </w:rPr>
+        <w:t xml:space="preserve">’en </w:t>
+      </w:r>
+      <w:r>
+        <w:rPr>
+          <w:rFonts w:ascii="Times New Roman" w:hAnsi="Times New Roman" w:cs="Times New Roman"/>
+          <w:sz w:val="24"/>
+          <w:szCs w:val="24"/>
+        </w:rPr>
+        <w:t>additionnant</w:t>
+      </w:r>
+      <w:r>
+        <w:rPr>
+          <w:rFonts w:ascii="Times New Roman" w:hAnsi="Times New Roman" w:cs="Times New Roman"/>
+          <w:sz w:val="24"/>
+          <w:szCs w:val="24"/>
+        </w:rPr>
+        <w:t xml:space="preserve"> le </w:t>
+      </w:r>
+      <w:r>
+        <w:rPr>
+          <w:rFonts w:ascii="Times New Roman" w:hAnsi="Times New Roman" w:cs="Times New Roman"/>
+          <w:sz w:val="24"/>
+          <w:szCs w:val="24"/>
+        </w:rPr>
+        <w:t xml:space="preserve">Operating Wight </w:t>
+      </w:r>
+      <w:proofErr w:type="spellStart"/>
+      <w:r>
+        <w:rPr>
+          <w:rFonts w:ascii="Times New Roman" w:hAnsi="Times New Roman" w:cs="Times New Roman"/>
+          <w:sz w:val="24"/>
+          <w:szCs w:val="24"/>
+        </w:rPr>
+        <w:t>Empty</w:t>
+      </w:r>
+      <w:proofErr w:type="spellEnd"/>
+      <w:r>
+        <w:rPr>
+          <w:rFonts w:ascii="Times New Roman" w:hAnsi="Times New Roman" w:cs="Times New Roman"/>
+          <w:sz w:val="24"/>
+          <w:szCs w:val="24"/>
+        </w:rPr>
+        <w:t xml:space="preserve"> (OWE) au poids du cargo</w:t>
+      </w:r>
+      <w:r>
+        <w:rPr>
+          <w:rFonts w:ascii="Times New Roman" w:hAnsi="Times New Roman" w:cs="Times New Roman"/>
+          <w:sz w:val="24"/>
+          <w:szCs w:val="24"/>
+        </w:rPr>
+        <w:t>,</w:t>
+      </w:r>
+      <w:r>
+        <w:rPr>
+          <w:rFonts w:ascii="Times New Roman" w:hAnsi="Times New Roman" w:cs="Times New Roman"/>
+          <w:sz w:val="24"/>
+          <w:szCs w:val="24"/>
+        </w:rPr>
+        <w:t xml:space="preserve"> qui est ici seulement les passagers donc qui est dicté par le poids des passagers multiplié par le nombre de passager (20*225=</w:t>
+      </w:r>
+      <w:r>
+        <w:rPr>
+          <w:rFonts w:ascii="Times New Roman" w:hAnsi="Times New Roman" w:cs="Times New Roman"/>
+          <w:sz w:val="24"/>
+          <w:szCs w:val="24"/>
+        </w:rPr>
+        <w:t xml:space="preserve">4500lb), nous obtenons </w:t>
+      </w:r>
+      <w:r>
+        <w:rPr>
+          <w:rFonts w:ascii="Times New Roman" w:hAnsi="Times New Roman" w:cs="Times New Roman"/>
+          <w:sz w:val="24"/>
+          <w:szCs w:val="24"/>
+        </w:rPr>
+        <w:t>le poids de l’avion chargé sans le carburant</w:t>
+      </w:r>
+      <w:r>
+        <w:rPr>
+          <w:rFonts w:ascii="Times New Roman" w:hAnsi="Times New Roman" w:cs="Times New Roman"/>
+          <w:sz w:val="24"/>
+          <w:szCs w:val="24"/>
+        </w:rPr>
+        <w:t xml:space="preserve"> (ZFW)</w:t>
+      </w:r>
+      <w:r>
+        <w:rPr>
+          <w:rFonts w:ascii="Times New Roman" w:hAnsi="Times New Roman" w:cs="Times New Roman"/>
+          <w:sz w:val="24"/>
+          <w:szCs w:val="24"/>
+        </w:rPr>
+        <w:t xml:space="preserve">. En ajoutant </w:t>
+      </w:r>
+      <w:r>
+        <w:rPr>
+          <w:rFonts w:ascii="Times New Roman" w:hAnsi="Times New Roman" w:cs="Times New Roman"/>
+          <w:sz w:val="24"/>
+          <w:szCs w:val="24"/>
+        </w:rPr>
+        <w:t>au ZFW</w:t>
+      </w:r>
+      <w:r>
+        <w:rPr>
+          <w:rFonts w:ascii="Times New Roman" w:hAnsi="Times New Roman" w:cs="Times New Roman"/>
+          <w:sz w:val="24"/>
+          <w:szCs w:val="24"/>
+        </w:rPr>
+        <w:t xml:space="preserve"> le </w:t>
+      </w:r>
+      <w:r>
+        <w:rPr>
+          <w:rFonts w:ascii="Times New Roman" w:hAnsi="Times New Roman" w:cs="Times New Roman"/>
+          <w:sz w:val="24"/>
+          <w:szCs w:val="24"/>
+        </w:rPr>
+        <w:t xml:space="preserve">poids du carburant total, nous obtenons le poids que l’avion aura </w:t>
+      </w:r>
+      <w:r>
+        <w:rPr>
+          <w:rFonts w:ascii="Times New Roman" w:hAnsi="Times New Roman" w:cs="Times New Roman"/>
+          <w:sz w:val="24"/>
+          <w:szCs w:val="24"/>
+        </w:rPr>
+        <w:t xml:space="preserve">sur la rampe au départ de la mission (RW). </w:t>
+      </w:r>
+      <w:r>
+        <w:rPr>
+          <w:rFonts w:ascii="Times New Roman" w:hAnsi="Times New Roman" w:cs="Times New Roman"/>
+          <w:sz w:val="24"/>
+          <w:szCs w:val="24"/>
+        </w:rPr>
+        <w:t xml:space="preserve">Il est aussi possible de calculer le poids à l’atterrissage (LW) en ajoutant le </w:t>
+      </w:r>
+      <w:r>
+        <w:rPr>
+          <w:rFonts w:ascii="Times New Roman" w:hAnsi="Times New Roman" w:cs="Times New Roman"/>
+          <w:sz w:val="24"/>
+          <w:szCs w:val="24"/>
+        </w:rPr>
+        <w:t xml:space="preserve">poids </w:t>
+      </w:r>
+      <w:r>
+        <w:rPr>
+          <w:rFonts w:ascii="Times New Roman" w:hAnsi="Times New Roman" w:cs="Times New Roman"/>
+          <w:sz w:val="24"/>
+          <w:szCs w:val="24"/>
+        </w:rPr>
+        <w:t>des réserves de carburant</w:t>
+      </w:r>
+      <w:r>
+        <w:rPr>
+          <w:rFonts w:ascii="Times New Roman" w:hAnsi="Times New Roman" w:cs="Times New Roman"/>
+          <w:sz w:val="24"/>
+          <w:szCs w:val="24"/>
+        </w:rPr>
+        <w:t xml:space="preserve"> au ZFW. </w:t>
+      </w:r>
+      <w:r>
+        <w:rPr>
+          <w:rFonts w:ascii="Times New Roman" w:hAnsi="Times New Roman" w:cs="Times New Roman"/>
+          <w:sz w:val="24"/>
+          <w:szCs w:val="24"/>
+        </w:rPr>
+        <w:t xml:space="preserve">Finalement, le poids au décollage (TOW) peut être obtenue en </w:t>
+      </w:r>
+      <w:r>
+        <w:rPr>
+          <w:rFonts w:ascii="Times New Roman" w:hAnsi="Times New Roman" w:cs="Times New Roman"/>
+          <w:sz w:val="24"/>
+          <w:szCs w:val="24"/>
+        </w:rPr>
+        <w:t>enlevant l</w:t>
+      </w:r>
+      <w:r>
+        <w:rPr>
+          <w:rFonts w:ascii="Times New Roman" w:hAnsi="Times New Roman" w:cs="Times New Roman"/>
+          <w:sz w:val="24"/>
+          <w:szCs w:val="24"/>
+        </w:rPr>
+        <w:t>e poids de taxi du RW.</w:t>
+      </w:r>
+      <w:r>
+        <w:rPr>
+          <w:rFonts w:ascii="Times New Roman" w:hAnsi="Times New Roman" w:cs="Times New Roman"/>
+          <w:sz w:val="24"/>
+          <w:szCs w:val="24"/>
+        </w:rPr>
+        <w:t xml:space="preserve"> Voici </w:t>
+      </w:r>
+      <w:r>
+        <w:rPr>
+          <w:rFonts w:ascii="Times New Roman" w:hAnsi="Times New Roman" w:cs="Times New Roman"/>
+          <w:sz w:val="24"/>
+          <w:szCs w:val="24"/>
+        </w:rPr>
+        <w:t>les poids obtenus</w:t>
+      </w:r>
+      <w:r>
+        <w:rPr>
+          <w:rFonts w:ascii="Times New Roman" w:hAnsi="Times New Roman" w:cs="Times New Roman"/>
+          <w:sz w:val="24"/>
+          <w:szCs w:val="24"/>
+        </w:rPr>
+        <w:t> :</w:t>
+      </w:r>
+    </w:p>
+    <w:tbl>
+      <w:tblPr>
+        <w:tblStyle w:val="TableGrid"/>
+        <w:tblW w:w="0" w:type="auto"/>
+        <w:tblInd w:w="720" w:type="dxa"/>
+        <w:tblLook w:val="04A0" w:firstRow="1" w:lastRow="0" w:firstColumn="1" w:lastColumn="0" w:noHBand="0" w:noVBand="1"/>
+      </w:tblPr>
+      <w:tblGrid>
+        <w:gridCol w:w="3670"/>
+        <w:gridCol w:w="4960"/>
+      </w:tblGrid>
+      <w:tr>
+        <w:tc>
+          <w:tcPr>
+            <w:tcW w:w="3670" w:type="dxa"/>
+          </w:tcPr>
+          <w:p>
+            <w:pPr>
+              <w:spacing w:line="360" w:lineRule="auto"/>
+              <w:rPr>
+                <w:rFonts w:ascii="Times New Roman" w:hAnsi="Times New Roman" w:cs="Times New Roman"/>
+                <w:sz w:val="24"/>
+                <w:szCs w:val="24"/>
+                <w:lang w:val="en-CA"/>
+              </w:rPr>
+            </w:pPr>
+            <w:r>
+              <w:rPr>
+                <w:rFonts w:ascii="Times New Roman" w:hAnsi="Times New Roman" w:cs="Times New Roman"/>
+                <w:sz w:val="24"/>
+                <w:szCs w:val="24"/>
+                <w:lang w:val="en-CA"/>
+              </w:rPr>
+              <w:t>RW</w:t>
+            </w:r>
+            <w:r>
+              <w:rPr>
+                <w:rFonts w:ascii="Times New Roman" w:hAnsi="Times New Roman" w:cs="Times New Roman"/>
+                <w:sz w:val="24"/>
+                <w:szCs w:val="24"/>
+                <w:lang w:val="en-CA"/>
+              </w:rPr>
+              <w:tab/>
+            </w:r>
+          </w:p>
+        </w:tc>
+        <w:tc>
+          <w:tcPr>
+            <w:tcW w:w="4960" w:type="dxa"/>
+          </w:tcPr>
+          <w:p>
+            <w:pPr>
+              <w:pStyle w:val="ListParagraph"/>
+              <w:spacing w:line="360" w:lineRule="auto"/>
+              <w:ind w:left="0"/>
+              <w:rPr>
+                <w:rFonts w:ascii="Times New Roman" w:hAnsi="Times New Roman" w:cs="Times New Roman"/>
+                <w:sz w:val="24"/>
+                <w:szCs w:val="24"/>
+              </w:rPr>
+            </w:pPr>
+            <w:r>
+              <w:rPr>
+                <w:rFonts w:ascii="Times New Roman" w:hAnsi="Times New Roman" w:cs="Times New Roman"/>
+                <w:sz w:val="24"/>
+                <w:szCs w:val="24"/>
+              </w:rPr>
+              <w:t>51</w:t>
+            </w:r>
+            <w:r>
+              <w:rPr>
+                <w:rFonts w:ascii="Times New Roman" w:hAnsi="Times New Roman" w:cs="Times New Roman"/>
+                <w:sz w:val="24"/>
+                <w:szCs w:val="24"/>
+              </w:rPr>
+              <w:t>,000 lb</w:t>
+            </w:r>
+          </w:p>
+        </w:tc>
+      </w:tr>
+      <w:tr>
+        <w:tc>
+          <w:tcPr>
+            <w:tcW w:w="3670" w:type="dxa"/>
+          </w:tcPr>
+          <w:p>
+            <w:pPr>
+              <w:pStyle w:val="ListParagraph"/>
+              <w:spacing w:line="360" w:lineRule="auto"/>
+              <w:ind w:left="0"/>
+              <w:rPr>
+                <w:rFonts w:ascii="Times New Roman" w:hAnsi="Times New Roman" w:cs="Times New Roman"/>
+                <w:sz w:val="24"/>
+                <w:szCs w:val="24"/>
+              </w:rPr>
+            </w:pPr>
+            <w:r>
+              <w:rPr>
+                <w:rFonts w:ascii="Times New Roman" w:hAnsi="Times New Roman" w:cs="Times New Roman"/>
+                <w:sz w:val="24"/>
+                <w:szCs w:val="24"/>
+              </w:rPr>
+              <w:t>TOW</w:t>
+            </w:r>
+          </w:p>
+        </w:tc>
+        <w:tc>
+          <w:tcPr>
+            <w:tcW w:w="4960" w:type="dxa"/>
+          </w:tcPr>
+          <w:p>
+            <w:pPr>
+              <w:pStyle w:val="ListParagraph"/>
+              <w:spacing w:line="360" w:lineRule="auto"/>
+              <w:ind w:left="0"/>
+              <w:rPr>
+                <w:rFonts w:ascii="Times New Roman" w:hAnsi="Times New Roman" w:cs="Times New Roman"/>
+                <w:sz w:val="24"/>
+                <w:szCs w:val="24"/>
+              </w:rPr>
+            </w:pPr>
+            <w:r>
+              <w:rPr>
+                <w:rFonts w:ascii="Times New Roman" w:hAnsi="Times New Roman" w:cs="Times New Roman"/>
+                <w:sz w:val="24"/>
+                <w:szCs w:val="24"/>
+              </w:rPr>
+              <w:t>50,800 lb</w:t>
+            </w:r>
+          </w:p>
+        </w:tc>
+      </w:tr>
+      <w:tr>
+        <w:tc>
+          <w:tcPr>
+            <w:tcW w:w="3670" w:type="dxa"/>
+          </w:tcPr>
+          <w:p>
+            <w:pPr>
+              <w:pStyle w:val="ListParagraph"/>
+              <w:spacing w:line="360" w:lineRule="auto"/>
+              <w:ind w:left="0"/>
+              <w:rPr>
+                <w:rFonts w:ascii="Times New Roman" w:hAnsi="Times New Roman" w:cs="Times New Roman"/>
+                <w:sz w:val="24"/>
+                <w:szCs w:val="24"/>
+              </w:rPr>
+            </w:pPr>
+            <w:r>
+              <w:rPr>
+                <w:rFonts w:ascii="Times New Roman" w:hAnsi="Times New Roman" w:cs="Times New Roman"/>
+                <w:sz w:val="24"/>
+                <w:szCs w:val="24"/>
+              </w:rPr>
+              <w:t>LW</w:t>
+            </w:r>
+          </w:p>
+        </w:tc>
+        <w:tc>
+          <w:tcPr>
+            <w:tcW w:w="4960" w:type="dxa"/>
+          </w:tcPr>
+          <w:p>
+            <w:pPr>
+              <w:pStyle w:val="ListParagraph"/>
+              <w:spacing w:line="360" w:lineRule="auto"/>
+              <w:ind w:left="0"/>
+              <w:rPr>
+                <w:rFonts w:ascii="Times New Roman" w:hAnsi="Times New Roman" w:cs="Times New Roman"/>
+                <w:sz w:val="24"/>
+                <w:szCs w:val="24"/>
+              </w:rPr>
+            </w:pPr>
+            <w:r>
+              <w:rPr>
+                <w:rFonts w:ascii="Times New Roman" w:hAnsi="Times New Roman" w:cs="Times New Roman"/>
+                <w:sz w:val="24"/>
+                <w:szCs w:val="24"/>
+              </w:rPr>
+              <w:t>37,900 lb</w:t>
+            </w:r>
+          </w:p>
+        </w:tc>
+      </w:tr>
+      <w:tr>
+        <w:tc>
+          <w:tcPr>
+            <w:tcW w:w="3670" w:type="dxa"/>
+          </w:tcPr>
+          <w:p>
+            <w:pPr>
+              <w:pStyle w:val="ListParagraph"/>
+              <w:spacing w:line="360" w:lineRule="auto"/>
+              <w:ind w:left="0"/>
+              <w:rPr>
+                <w:rFonts w:ascii="Times New Roman" w:hAnsi="Times New Roman" w:cs="Times New Roman"/>
+                <w:sz w:val="24"/>
+                <w:szCs w:val="24"/>
+              </w:rPr>
+            </w:pPr>
+            <w:r>
+              <w:rPr>
+                <w:rFonts w:ascii="Times New Roman" w:hAnsi="Times New Roman" w:cs="Times New Roman"/>
+                <w:sz w:val="24"/>
+                <w:szCs w:val="24"/>
+              </w:rPr>
+              <w:t>ZFW</w:t>
+            </w:r>
+          </w:p>
+        </w:tc>
+        <w:tc>
+          <w:tcPr>
+            <w:tcW w:w="4960" w:type="dxa"/>
+          </w:tcPr>
+          <w:p>
+            <w:pPr>
+              <w:pStyle w:val="ListParagraph"/>
+              <w:spacing w:line="360" w:lineRule="auto"/>
+              <w:ind w:left="0"/>
+              <w:rPr>
+                <w:rFonts w:ascii="Times New Roman" w:hAnsi="Times New Roman" w:cs="Times New Roman"/>
+                <w:sz w:val="24"/>
+                <w:szCs w:val="24"/>
+              </w:rPr>
+            </w:pPr>
+            <w:r>
+              <w:rPr>
+                <w:rFonts w:ascii="Times New Roman" w:hAnsi="Times New Roman" w:cs="Times New Roman"/>
+                <w:sz w:val="24"/>
+                <w:szCs w:val="24"/>
+              </w:rPr>
+              <w:t>36,000 lb</w:t>
+            </w:r>
+          </w:p>
+        </w:tc>
+      </w:tr>
+    </w:tbl>
+    <w:p>
+      <w:pPr>
+        <w:pStyle w:val="ListParagraph"/>
+        <w:spacing w:line="360" w:lineRule="auto"/>
+        <w:rPr>
+          <w:rFonts w:ascii="Times New Roman" w:hAnsi="Times New Roman" w:cs="Times New Roman"/>
           <w:sz w:val="24"/>
           <w:szCs w:val="24"/>
         </w:rPr>
@@ -1129,7 +1807,1233 @@
     </w:p>
     <w:p>
       <w:pPr>
-        <w:spacing w:after="0" w:line="276" w:lineRule="auto"/>
+        <w:pStyle w:val="ListParagraph"/>
+        <w:numPr>
+          <w:ilvl w:val="0"/>
+          <w:numId w:val="1"/>
+        </w:numPr>
+        <w:spacing w:line="360" w:lineRule="auto"/>
+        <w:rPr>
+          <w:rFonts w:ascii="Times New Roman" w:hAnsi="Times New Roman" w:cs="Times New Roman"/>
+          <w:sz w:val="24"/>
+          <w:szCs w:val="24"/>
+        </w:rPr>
+      </w:pPr>
+      <w:r>
+        <w:rPr>
+          <w:rFonts w:ascii="Times New Roman" w:hAnsi="Times New Roman" w:cs="Times New Roman"/>
+          <w:sz w:val="24"/>
+          <w:szCs w:val="24"/>
+        </w:rPr>
+        <w:t xml:space="preserve">Avec les poids définissant le décollage et l’atterrissage </w:t>
+      </w:r>
+      <w:r>
+        <w:rPr>
+          <w:rFonts w:ascii="Times New Roman" w:hAnsi="Times New Roman" w:cs="Times New Roman"/>
+          <w:sz w:val="24"/>
+          <w:szCs w:val="24"/>
+        </w:rPr>
+        <w:t xml:space="preserve">obtenues, 3 vérifications doivent être faites. Premièrement, que le RW ne dépasse pas le </w:t>
+      </w:r>
+      <w:r>
+        <w:rPr>
+          <w:rFonts w:ascii="Times New Roman" w:hAnsi="Times New Roman" w:cs="Times New Roman"/>
+          <w:sz w:val="24"/>
+          <w:szCs w:val="24"/>
+        </w:rPr>
+        <w:t xml:space="preserve">maximum RW (MRW), que le TOW ne dépasse pas le maximum TOW (MTOW) et que le LW ne dépasse pas le maximum LW (MLW). </w:t>
+      </w:r>
+      <w:r>
+        <w:rPr>
+          <w:rFonts w:ascii="Times New Roman" w:hAnsi="Times New Roman" w:cs="Times New Roman"/>
+          <w:sz w:val="24"/>
+          <w:szCs w:val="24"/>
+        </w:rPr>
+        <w:t>Les vérifications</w:t>
+      </w:r>
+      <w:r>
+        <w:rPr>
+          <w:rFonts w:ascii="Times New Roman" w:hAnsi="Times New Roman" w:cs="Times New Roman"/>
+          <w:sz w:val="24"/>
+          <w:szCs w:val="24"/>
+        </w:rPr>
+        <w:t xml:space="preserve"> sont faites directement dans le code et n</w:t>
+      </w:r>
+      <w:r>
+        <w:rPr>
+          <w:rFonts w:ascii="Times New Roman" w:hAnsi="Times New Roman" w:cs="Times New Roman"/>
+          <w:sz w:val="24"/>
+          <w:szCs w:val="24"/>
+        </w:rPr>
+        <w:t>e sont respectés dans notre cas de figure.</w:t>
+      </w:r>
+    </w:p>
+    <w:p>
+      <w:pPr>
+        <w:pStyle w:val="ListParagraph"/>
+        <w:numPr>
+          <w:ilvl w:val="0"/>
+          <w:numId w:val="1"/>
+        </w:numPr>
+        <w:spacing w:line="360" w:lineRule="auto"/>
+        <w:rPr>
+          <w:rFonts w:ascii="Times New Roman" w:hAnsi="Times New Roman" w:cs="Times New Roman"/>
+          <w:sz w:val="24"/>
+          <w:szCs w:val="24"/>
+        </w:rPr>
+      </w:pPr>
+      <w:r>
+        <w:rPr>
+          <w:rFonts w:ascii="Times New Roman" w:hAnsi="Times New Roman" w:cs="Times New Roman"/>
+          <w:sz w:val="24"/>
+          <w:szCs w:val="24"/>
+        </w:rPr>
+        <w:t xml:space="preserve">Ensuite, l’altitude de croisière </w:t>
+      </w:r>
+      <w:r>
+        <w:rPr>
+          <w:rFonts w:ascii="Times New Roman" w:hAnsi="Times New Roman" w:cs="Times New Roman"/>
+          <w:sz w:val="24"/>
+          <w:szCs w:val="24"/>
+        </w:rPr>
+        <w:t>peut être</w:t>
+      </w:r>
+      <w:r>
+        <w:rPr>
+          <w:rFonts w:ascii="Times New Roman" w:hAnsi="Times New Roman" w:cs="Times New Roman"/>
+          <w:sz w:val="24"/>
+          <w:szCs w:val="24"/>
+        </w:rPr>
+        <w:t xml:space="preserve"> obtenues en </w:t>
+      </w:r>
+      <w:r>
+        <w:rPr>
+          <w:rFonts w:ascii="Times New Roman" w:hAnsi="Times New Roman" w:cs="Times New Roman"/>
+          <w:sz w:val="24"/>
+          <w:szCs w:val="24"/>
+        </w:rPr>
+        <w:t xml:space="preserve">obtenant l’altitude maximum respectant la limite de </w:t>
+      </w:r>
+      <w:r>
+        <w:rPr>
+          <w:rFonts w:ascii="Times New Roman" w:hAnsi="Times New Roman" w:cs="Times New Roman"/>
+          <w:sz w:val="24"/>
+          <w:szCs w:val="24"/>
+        </w:rPr>
+        <w:t xml:space="preserve">taux de monté de 300pi/min. L’altitude de 36,000 pi (FL360) est obtenues comme altitude respectant le taux de monté et respectant les </w:t>
+      </w:r>
+      <w:r>
+        <w:rPr>
+          <w:rFonts w:ascii="Times New Roman" w:hAnsi="Times New Roman" w:cs="Times New Roman"/>
+          <w:sz w:val="24"/>
+          <w:szCs w:val="24"/>
+        </w:rPr>
+        <w:t>F</w:t>
+      </w:r>
+      <w:r>
+        <w:rPr>
+          <w:rFonts w:ascii="Times New Roman" w:hAnsi="Times New Roman" w:cs="Times New Roman"/>
+          <w:sz w:val="24"/>
+          <w:szCs w:val="24"/>
+        </w:rPr>
+        <w:t xml:space="preserve">light </w:t>
+      </w:r>
+      <w:proofErr w:type="spellStart"/>
+      <w:r>
+        <w:rPr>
+          <w:rFonts w:ascii="Times New Roman" w:hAnsi="Times New Roman" w:cs="Times New Roman"/>
+          <w:sz w:val="24"/>
+          <w:szCs w:val="24"/>
+        </w:rPr>
+        <w:t>L</w:t>
+      </w:r>
+      <w:r>
+        <w:rPr>
+          <w:rFonts w:ascii="Times New Roman" w:hAnsi="Times New Roman" w:cs="Times New Roman"/>
+          <w:sz w:val="24"/>
+          <w:szCs w:val="24"/>
+        </w:rPr>
+        <w:t>evel</w:t>
+      </w:r>
+      <w:proofErr w:type="spellEnd"/>
+      <w:r>
+        <w:rPr>
+          <w:rFonts w:ascii="Times New Roman" w:hAnsi="Times New Roman" w:cs="Times New Roman"/>
+          <w:sz w:val="24"/>
+          <w:szCs w:val="24"/>
+        </w:rPr>
+        <w:t xml:space="preserve">. Ainsi, cette altitude sera gardée durant tout le long de la croisière. Il a été décidé de ne pas faire </w:t>
+      </w:r>
+      <w:r>
+        <w:rPr>
+          <w:rFonts w:ascii="Times New Roman" w:hAnsi="Times New Roman" w:cs="Times New Roman"/>
+          <w:sz w:val="24"/>
+          <w:szCs w:val="24"/>
+        </w:rPr>
+        <w:lastRenderedPageBreak/>
+        <w:t xml:space="preserve">de </w:t>
+      </w:r>
+      <w:proofErr w:type="spellStart"/>
+      <w:r>
+        <w:rPr>
+          <w:rFonts w:ascii="Times New Roman" w:hAnsi="Times New Roman" w:cs="Times New Roman"/>
+          <w:sz w:val="24"/>
+          <w:szCs w:val="24"/>
+        </w:rPr>
+        <w:t>step</w:t>
+      </w:r>
+      <w:proofErr w:type="spellEnd"/>
+      <w:r>
+        <w:rPr>
+          <w:rFonts w:ascii="Times New Roman" w:hAnsi="Times New Roman" w:cs="Times New Roman"/>
+          <w:sz w:val="24"/>
+          <w:szCs w:val="24"/>
+        </w:rPr>
+        <w:t xml:space="preserve"> </w:t>
+      </w:r>
+      <w:proofErr w:type="spellStart"/>
+      <w:r>
+        <w:rPr>
+          <w:rFonts w:ascii="Times New Roman" w:hAnsi="Times New Roman" w:cs="Times New Roman"/>
+          <w:sz w:val="24"/>
+          <w:szCs w:val="24"/>
+        </w:rPr>
+        <w:t>climb</w:t>
+      </w:r>
+      <w:proofErr w:type="spellEnd"/>
+      <w:r>
+        <w:rPr>
+          <w:rFonts w:ascii="Times New Roman" w:hAnsi="Times New Roman" w:cs="Times New Roman"/>
+          <w:sz w:val="24"/>
+          <w:szCs w:val="24"/>
+        </w:rPr>
+        <w:t xml:space="preserve"> puisque cela </w:t>
+      </w:r>
+      <w:r>
+        <w:rPr>
+          <w:rFonts w:ascii="Times New Roman" w:hAnsi="Times New Roman" w:cs="Times New Roman"/>
+          <w:sz w:val="24"/>
+          <w:szCs w:val="24"/>
+        </w:rPr>
+        <w:t>complexifiera</w:t>
+      </w:r>
+      <w:r>
+        <w:rPr>
+          <w:rFonts w:ascii="Times New Roman" w:hAnsi="Times New Roman" w:cs="Times New Roman"/>
+          <w:sz w:val="24"/>
+          <w:szCs w:val="24"/>
+        </w:rPr>
+        <w:t xml:space="preserve"> les prochaines étapes sans ajouté </w:t>
+      </w:r>
+      <w:r>
+        <w:rPr>
+          <w:rFonts w:ascii="Times New Roman" w:hAnsi="Times New Roman" w:cs="Times New Roman"/>
+          <w:sz w:val="24"/>
+          <w:szCs w:val="24"/>
+        </w:rPr>
+        <w:t>énormément de précision à l’estimation que nous voulons faire.</w:t>
+      </w:r>
+    </w:p>
+    <w:p>
+      <w:pPr>
+        <w:pStyle w:val="ListParagraph"/>
+        <w:numPr>
+          <w:ilvl w:val="0"/>
+          <w:numId w:val="1"/>
+        </w:numPr>
+        <w:spacing w:line="360" w:lineRule="auto"/>
+        <w:rPr>
+          <w:rFonts w:ascii="Times New Roman" w:hAnsi="Times New Roman" w:cs="Times New Roman"/>
+          <w:sz w:val="24"/>
+          <w:szCs w:val="24"/>
+        </w:rPr>
+      </w:pPr>
+      <w:r>
+        <w:rPr>
+          <w:rFonts w:ascii="Times New Roman" w:hAnsi="Times New Roman" w:cs="Times New Roman"/>
+          <w:sz w:val="24"/>
+          <w:szCs w:val="24"/>
+        </w:rPr>
+        <w:t>Par la suite</w:t>
+      </w:r>
+      <w:r>
+        <w:rPr>
+          <w:rFonts w:ascii="Times New Roman" w:hAnsi="Times New Roman" w:cs="Times New Roman"/>
+          <w:sz w:val="24"/>
+          <w:szCs w:val="24"/>
+        </w:rPr>
+        <w:t>, la fonction de monté peut être appelé du TP3A pour obtenir les performances de cette phase.</w:t>
+      </w:r>
+      <w:r>
+        <w:rPr>
+          <w:rFonts w:ascii="Times New Roman" w:hAnsi="Times New Roman" w:cs="Times New Roman"/>
+          <w:sz w:val="24"/>
+          <w:szCs w:val="24"/>
+        </w:rPr>
+        <w:t xml:space="preserve"> </w:t>
+      </w:r>
+      <w:r>
+        <w:rPr>
+          <w:rFonts w:ascii="Times New Roman" w:hAnsi="Times New Roman" w:cs="Times New Roman"/>
+          <w:sz w:val="24"/>
+          <w:szCs w:val="24"/>
+        </w:rPr>
+        <w:t>Voici les données obtenues et ce qui en découle</w:t>
+      </w:r>
+    </w:p>
+    <w:p>
+      <w:pPr>
+        <w:pStyle w:val="ListParagraph"/>
+        <w:numPr>
+          <w:ilvl w:val="1"/>
+          <w:numId w:val="1"/>
+        </w:numPr>
+        <w:spacing w:line="360" w:lineRule="auto"/>
+        <w:rPr>
+          <w:rFonts w:ascii="Times New Roman" w:hAnsi="Times New Roman" w:cs="Times New Roman"/>
+          <w:sz w:val="24"/>
+          <w:szCs w:val="24"/>
+        </w:rPr>
+      </w:pPr>
+      <w:r>
+        <w:rPr>
+          <w:rFonts w:ascii="Times New Roman" w:hAnsi="Times New Roman" w:cs="Times New Roman"/>
+          <w:sz w:val="24"/>
+          <w:szCs w:val="24"/>
+        </w:rPr>
+        <w:t>Consommation de carburant durant la monté permet d’obtenir le poids au début de la phase de croisière</w:t>
+      </w:r>
+    </w:p>
+    <w:p>
+      <w:pPr>
+        <w:pStyle w:val="ListParagraph"/>
+        <w:numPr>
+          <w:ilvl w:val="1"/>
+          <w:numId w:val="1"/>
+        </w:numPr>
+        <w:spacing w:line="360" w:lineRule="auto"/>
+        <w:rPr>
+          <w:rFonts w:ascii="Times New Roman" w:hAnsi="Times New Roman" w:cs="Times New Roman"/>
+          <w:sz w:val="24"/>
+          <w:szCs w:val="24"/>
+        </w:rPr>
+      </w:pPr>
+      <w:r>
+        <w:rPr>
+          <w:rFonts w:ascii="Times New Roman" w:hAnsi="Times New Roman" w:cs="Times New Roman"/>
+          <w:sz w:val="24"/>
+          <w:szCs w:val="24"/>
+        </w:rPr>
+        <w:t>Distance de montée, soit 193.16 nm</w:t>
+      </w:r>
+    </w:p>
+    <w:p>
+      <w:pPr>
+        <w:pStyle w:val="ListParagraph"/>
+        <w:numPr>
+          <w:ilvl w:val="0"/>
+          <w:numId w:val="1"/>
+        </w:numPr>
+        <w:spacing w:line="360" w:lineRule="auto"/>
+        <w:rPr>
+          <w:rFonts w:ascii="Times New Roman" w:hAnsi="Times New Roman" w:cs="Times New Roman"/>
+          <w:sz w:val="24"/>
+          <w:szCs w:val="24"/>
+        </w:rPr>
+      </w:pPr>
+      <w:r>
+        <w:rPr>
+          <w:rFonts w:ascii="Times New Roman" w:hAnsi="Times New Roman" w:cs="Times New Roman"/>
+          <w:sz w:val="24"/>
+          <w:szCs w:val="24"/>
+        </w:rPr>
+        <w:t xml:space="preserve">Par la suite, un processus itératif est utilisé pour calculer la phase de croisière et la phase de descente. Ceci est fait puisque le poids </w:t>
+      </w:r>
+      <w:r>
+        <w:rPr>
+          <w:rFonts w:ascii="Times New Roman" w:hAnsi="Times New Roman" w:cs="Times New Roman"/>
+          <w:sz w:val="24"/>
+          <w:szCs w:val="24"/>
+        </w:rPr>
+        <w:t xml:space="preserve">évolue tout au long de la croisière et se poids affectera la consommation de carburant de la descente. </w:t>
+      </w:r>
+      <w:r>
+        <w:rPr>
+          <w:rFonts w:ascii="Times New Roman" w:hAnsi="Times New Roman" w:cs="Times New Roman"/>
+          <w:sz w:val="24"/>
+          <w:szCs w:val="24"/>
+        </w:rPr>
+        <w:t xml:space="preserve">Ainsi, les itérations nous </w:t>
+      </w:r>
+      <w:r>
+        <w:rPr>
+          <w:rFonts w:ascii="Times New Roman" w:hAnsi="Times New Roman" w:cs="Times New Roman"/>
+          <w:sz w:val="24"/>
+          <w:szCs w:val="24"/>
+        </w:rPr>
+        <w:t>permettent</w:t>
+      </w:r>
+      <w:r>
+        <w:rPr>
+          <w:rFonts w:ascii="Times New Roman" w:hAnsi="Times New Roman" w:cs="Times New Roman"/>
+          <w:sz w:val="24"/>
+          <w:szCs w:val="24"/>
+        </w:rPr>
+        <w:t xml:space="preserve"> d’assurer que nous atterrissons avec le </w:t>
+      </w:r>
+      <w:r>
+        <w:rPr>
+          <w:rFonts w:ascii="Times New Roman" w:hAnsi="Times New Roman" w:cs="Times New Roman"/>
+          <w:sz w:val="24"/>
+          <w:szCs w:val="24"/>
+        </w:rPr>
+        <w:t xml:space="preserve">LW décrit plus haut qui inclus seulement le </w:t>
+      </w:r>
+      <w:proofErr w:type="spellStart"/>
+      <w:r>
+        <w:rPr>
+          <w:rFonts w:ascii="Times New Roman" w:hAnsi="Times New Roman" w:cs="Times New Roman"/>
+          <w:sz w:val="24"/>
+          <w:szCs w:val="24"/>
+        </w:rPr>
+        <w:t>payload</w:t>
+      </w:r>
+      <w:proofErr w:type="spellEnd"/>
+      <w:r>
+        <w:rPr>
+          <w:rFonts w:ascii="Times New Roman" w:hAnsi="Times New Roman" w:cs="Times New Roman"/>
+          <w:sz w:val="24"/>
+          <w:szCs w:val="24"/>
+        </w:rPr>
+        <w:t xml:space="preserve"> et le poids des réserves de carburant. </w:t>
+      </w:r>
+      <w:r>
+        <w:rPr>
+          <w:rFonts w:ascii="Times New Roman" w:hAnsi="Times New Roman" w:cs="Times New Roman"/>
+          <w:sz w:val="24"/>
+          <w:szCs w:val="24"/>
+        </w:rPr>
+        <w:t>Voici les étapes décrivant la boucle en plus grand détail</w:t>
+      </w:r>
+    </w:p>
+    <w:p>
+      <w:pPr>
+        <w:pStyle w:val="ListParagraph"/>
+        <w:numPr>
+          <w:ilvl w:val="1"/>
+          <w:numId w:val="1"/>
+        </w:numPr>
+        <w:spacing w:line="360" w:lineRule="auto"/>
+        <w:rPr>
+          <w:rFonts w:ascii="Times New Roman" w:hAnsi="Times New Roman" w:cs="Times New Roman"/>
+          <w:sz w:val="24"/>
+          <w:szCs w:val="24"/>
+        </w:rPr>
+      </w:pPr>
+      <w:r>
+        <w:rPr>
+          <w:rFonts w:ascii="Times New Roman" w:hAnsi="Times New Roman" w:cs="Times New Roman"/>
+          <w:sz w:val="24"/>
+          <w:szCs w:val="24"/>
+        </w:rPr>
+        <w:t xml:space="preserve">Estimé le poids avant la descente par le poids </w:t>
+      </w:r>
+      <w:r>
+        <w:rPr>
+          <w:rFonts w:ascii="Times New Roman" w:hAnsi="Times New Roman" w:cs="Times New Roman"/>
+          <w:sz w:val="24"/>
+          <w:szCs w:val="24"/>
+        </w:rPr>
+        <w:t>après l</w:t>
+      </w:r>
+      <w:r>
+        <w:rPr>
+          <w:rFonts w:ascii="Times New Roman" w:hAnsi="Times New Roman" w:cs="Times New Roman"/>
+          <w:sz w:val="24"/>
+          <w:szCs w:val="24"/>
+        </w:rPr>
+        <w:t>a monté moins la quantité de carburant durant la croisière (</w:t>
+      </w:r>
+      <w:r>
+        <w:rPr>
+          <w:rFonts w:ascii="Times New Roman" w:hAnsi="Times New Roman" w:cs="Times New Roman"/>
+          <w:sz w:val="24"/>
+          <w:szCs w:val="24"/>
+        </w:rPr>
+        <w:t>estimé initial de 0 pour le poids de carburant de croisière)</w:t>
+      </w:r>
+      <w:r>
+        <w:rPr>
+          <w:rFonts w:ascii="Times New Roman" w:hAnsi="Times New Roman" w:cs="Times New Roman"/>
+          <w:sz w:val="24"/>
+          <w:szCs w:val="24"/>
+        </w:rPr>
+        <w:t>;</w:t>
+      </w:r>
+    </w:p>
+    <w:p>
+      <w:pPr>
+        <w:pStyle w:val="ListParagraph"/>
+        <w:numPr>
+          <w:ilvl w:val="1"/>
+          <w:numId w:val="1"/>
+        </w:numPr>
+        <w:spacing w:line="360" w:lineRule="auto"/>
+        <w:rPr>
+          <w:rFonts w:ascii="Times New Roman" w:hAnsi="Times New Roman" w:cs="Times New Roman"/>
+          <w:sz w:val="24"/>
+          <w:szCs w:val="24"/>
+        </w:rPr>
+      </w:pPr>
+      <w:r>
+        <w:rPr>
+          <w:rFonts w:ascii="Times New Roman" w:hAnsi="Times New Roman" w:cs="Times New Roman"/>
+          <w:sz w:val="24"/>
+          <w:szCs w:val="24"/>
+        </w:rPr>
+        <w:t>Calcul de la descente (TP3A)</w:t>
+      </w:r>
+      <w:r>
+        <w:rPr>
+          <w:rFonts w:ascii="Times New Roman" w:hAnsi="Times New Roman" w:cs="Times New Roman"/>
+          <w:sz w:val="24"/>
+          <w:szCs w:val="24"/>
+        </w:rPr>
+        <w:t xml:space="preserve"> avec cette estimation de poids avant la descente</w:t>
+      </w:r>
+      <w:r>
+        <w:rPr>
+          <w:rFonts w:ascii="Times New Roman" w:hAnsi="Times New Roman" w:cs="Times New Roman"/>
+          <w:sz w:val="24"/>
+          <w:szCs w:val="24"/>
+        </w:rPr>
+        <w:t>, poids de carburant de la descente obtenue par ce calcul</w:t>
+      </w:r>
+      <w:r>
+        <w:rPr>
+          <w:rFonts w:ascii="Times New Roman" w:hAnsi="Times New Roman" w:cs="Times New Roman"/>
+          <w:sz w:val="24"/>
+          <w:szCs w:val="24"/>
+        </w:rPr>
+        <w:t>;</w:t>
+      </w:r>
+    </w:p>
+    <w:p>
+      <w:pPr>
+        <w:pStyle w:val="ListParagraph"/>
+        <w:numPr>
+          <w:ilvl w:val="1"/>
+          <w:numId w:val="1"/>
+        </w:numPr>
+        <w:spacing w:line="360" w:lineRule="auto"/>
+        <w:rPr>
+          <w:rFonts w:ascii="Times New Roman" w:hAnsi="Times New Roman" w:cs="Times New Roman"/>
+          <w:sz w:val="24"/>
+          <w:szCs w:val="24"/>
+        </w:rPr>
+      </w:pPr>
+      <w:r>
+        <w:rPr>
+          <w:rFonts w:ascii="Times New Roman" w:hAnsi="Times New Roman" w:cs="Times New Roman"/>
+          <w:sz w:val="24"/>
+          <w:szCs w:val="24"/>
+        </w:rPr>
+        <w:t xml:space="preserve">Poids de fin croisière recalculé en prenant </w:t>
+      </w:r>
+      <w:r>
+        <w:rPr>
+          <w:rFonts w:ascii="Times New Roman" w:hAnsi="Times New Roman" w:cs="Times New Roman"/>
+          <w:sz w:val="24"/>
+          <w:szCs w:val="24"/>
+        </w:rPr>
+        <w:t>la nouvelle valeur de poids de carburant à la descente</w:t>
+      </w:r>
+      <w:r>
+        <w:rPr>
+          <w:rFonts w:ascii="Times New Roman" w:hAnsi="Times New Roman" w:cs="Times New Roman"/>
+          <w:sz w:val="24"/>
+          <w:szCs w:val="24"/>
+        </w:rPr>
+        <w:t>;</w:t>
+      </w:r>
+    </w:p>
+    <w:p>
+      <w:pPr>
+        <w:pStyle w:val="ListParagraph"/>
+        <w:numPr>
+          <w:ilvl w:val="1"/>
+          <w:numId w:val="1"/>
+        </w:numPr>
+        <w:spacing w:line="360" w:lineRule="auto"/>
+        <w:rPr>
+          <w:rFonts w:ascii="Times New Roman" w:hAnsi="Times New Roman" w:cs="Times New Roman"/>
+          <w:sz w:val="24"/>
+          <w:szCs w:val="24"/>
+        </w:rPr>
+      </w:pPr>
+      <w:r>
+        <w:rPr>
+          <w:rFonts w:ascii="Times New Roman" w:hAnsi="Times New Roman" w:cs="Times New Roman"/>
+          <w:sz w:val="24"/>
+          <w:szCs w:val="24"/>
+        </w:rPr>
+        <w:t xml:space="preserve">Du poids en début de croisière et ce nouvelle estimé du poids en fin de croisière, </w:t>
+      </w:r>
+      <w:r>
+        <w:rPr>
+          <w:rFonts w:ascii="Times New Roman" w:hAnsi="Times New Roman" w:cs="Times New Roman"/>
+          <w:sz w:val="24"/>
+          <w:szCs w:val="24"/>
+        </w:rPr>
+        <w:t>le poids de carburant utilisé en croisière est estimé;</w:t>
+      </w:r>
+    </w:p>
+    <w:p>
+      <w:pPr>
+        <w:pStyle w:val="ListParagraph"/>
+        <w:numPr>
+          <w:ilvl w:val="1"/>
+          <w:numId w:val="1"/>
+        </w:numPr>
+        <w:spacing w:line="360" w:lineRule="auto"/>
+        <w:rPr>
+          <w:rFonts w:ascii="Times New Roman" w:hAnsi="Times New Roman" w:cs="Times New Roman"/>
+          <w:sz w:val="24"/>
+          <w:szCs w:val="24"/>
+        </w:rPr>
+      </w:pPr>
+      <w:r>
+        <w:rPr>
+          <w:rFonts w:ascii="Times New Roman" w:hAnsi="Times New Roman" w:cs="Times New Roman"/>
+          <w:sz w:val="24"/>
+          <w:szCs w:val="24"/>
+        </w:rPr>
+        <w:t xml:space="preserve">Le code croisière (TP3B) est utilisé avec ce poids de </w:t>
+      </w:r>
+      <w:r>
+        <w:rPr>
+          <w:rFonts w:ascii="Times New Roman" w:hAnsi="Times New Roman" w:cs="Times New Roman"/>
+          <w:sz w:val="24"/>
+          <w:szCs w:val="24"/>
+        </w:rPr>
+        <w:t>carburant</w:t>
+      </w:r>
+      <w:r>
+        <w:rPr>
+          <w:rFonts w:ascii="Times New Roman" w:hAnsi="Times New Roman" w:cs="Times New Roman"/>
+          <w:sz w:val="24"/>
+          <w:szCs w:val="24"/>
+        </w:rPr>
+        <w:t xml:space="preserve"> pour obten</w:t>
+      </w:r>
+      <w:r>
+        <w:rPr>
+          <w:rFonts w:ascii="Times New Roman" w:hAnsi="Times New Roman" w:cs="Times New Roman"/>
+          <w:sz w:val="24"/>
+          <w:szCs w:val="24"/>
+        </w:rPr>
+        <w:t>ir un estimé de distance de croisière.</w:t>
+      </w:r>
+    </w:p>
+    <w:p>
+      <w:pPr>
+        <w:pStyle w:val="ListParagraph"/>
+        <w:numPr>
+          <w:ilvl w:val="1"/>
+          <w:numId w:val="1"/>
+        </w:numPr>
+        <w:spacing w:line="360" w:lineRule="auto"/>
+        <w:rPr>
+          <w:rFonts w:ascii="Times New Roman" w:hAnsi="Times New Roman" w:cs="Times New Roman"/>
+          <w:sz w:val="24"/>
+          <w:szCs w:val="24"/>
+        </w:rPr>
+      </w:pPr>
+      <w:r>
+        <w:rPr>
+          <w:rFonts w:ascii="Times New Roman" w:hAnsi="Times New Roman" w:cs="Times New Roman"/>
+          <w:sz w:val="24"/>
+          <w:szCs w:val="24"/>
+        </w:rPr>
+        <w:t>Le poi</w:t>
+      </w:r>
+      <w:r>
+        <w:rPr>
+          <w:rFonts w:ascii="Times New Roman" w:hAnsi="Times New Roman" w:cs="Times New Roman"/>
+          <w:sz w:val="24"/>
+          <w:szCs w:val="24"/>
+        </w:rPr>
+        <w:t xml:space="preserve">ds recalculé de </w:t>
+      </w:r>
+      <w:r>
+        <w:rPr>
+          <w:rFonts w:ascii="Times New Roman" w:hAnsi="Times New Roman" w:cs="Times New Roman"/>
+          <w:sz w:val="24"/>
+          <w:szCs w:val="24"/>
+        </w:rPr>
+        <w:t>fin</w:t>
+      </w:r>
+      <w:r>
+        <w:rPr>
+          <w:rFonts w:ascii="Times New Roman" w:hAnsi="Times New Roman" w:cs="Times New Roman"/>
+          <w:sz w:val="24"/>
+          <w:szCs w:val="24"/>
+        </w:rPr>
+        <w:t xml:space="preserve"> </w:t>
+      </w:r>
+      <w:r>
+        <w:rPr>
+          <w:rFonts w:ascii="Times New Roman" w:hAnsi="Times New Roman" w:cs="Times New Roman"/>
+          <w:sz w:val="24"/>
+          <w:szCs w:val="24"/>
+        </w:rPr>
+        <w:t>de</w:t>
+      </w:r>
+      <w:r>
+        <w:rPr>
+          <w:rFonts w:ascii="Times New Roman" w:hAnsi="Times New Roman" w:cs="Times New Roman"/>
+          <w:sz w:val="24"/>
+          <w:szCs w:val="24"/>
+        </w:rPr>
+        <w:t xml:space="preserve"> croisière est </w:t>
+      </w:r>
+      <w:r>
+        <w:rPr>
+          <w:rFonts w:ascii="Times New Roman" w:hAnsi="Times New Roman" w:cs="Times New Roman"/>
+          <w:sz w:val="24"/>
+          <w:szCs w:val="24"/>
+        </w:rPr>
+        <w:t>réinséré</w:t>
+      </w:r>
+      <w:r>
+        <w:rPr>
+          <w:rFonts w:ascii="Times New Roman" w:hAnsi="Times New Roman" w:cs="Times New Roman"/>
+          <w:sz w:val="24"/>
+          <w:szCs w:val="24"/>
+        </w:rPr>
+        <w:t xml:space="preserve"> au début de la boucle jusqu’à ce que </w:t>
+      </w:r>
+      <w:r>
+        <w:rPr>
+          <w:rFonts w:ascii="Times New Roman" w:hAnsi="Times New Roman" w:cs="Times New Roman"/>
+          <w:sz w:val="24"/>
+          <w:szCs w:val="24"/>
+        </w:rPr>
+        <w:t>l’estimé basé</w:t>
+      </w:r>
+      <w:r>
+        <w:rPr>
+          <w:rFonts w:ascii="Times New Roman" w:hAnsi="Times New Roman" w:cs="Times New Roman"/>
+          <w:sz w:val="24"/>
+          <w:szCs w:val="24"/>
+        </w:rPr>
+        <w:t xml:space="preserve"> sur le poids de carburant en descente et celui</w:t>
+      </w:r>
+      <w:r>
+        <w:rPr>
+          <w:rFonts w:ascii="Times New Roman" w:hAnsi="Times New Roman" w:cs="Times New Roman"/>
+          <w:sz w:val="24"/>
+          <w:szCs w:val="24"/>
+        </w:rPr>
+        <w:t xml:space="preserve"> basé sur le poids de carburant en croisière se rapproche </w:t>
+      </w:r>
+      <w:r>
+        <w:rPr>
+          <w:rFonts w:ascii="Times New Roman" w:hAnsi="Times New Roman" w:cs="Times New Roman"/>
+          <w:sz w:val="24"/>
+          <w:szCs w:val="24"/>
+        </w:rPr>
+        <w:t>à l’unité</w:t>
+      </w:r>
+      <w:r>
+        <w:rPr>
+          <w:rFonts w:ascii="Times New Roman" w:hAnsi="Times New Roman" w:cs="Times New Roman"/>
+          <w:sz w:val="24"/>
+          <w:szCs w:val="24"/>
+        </w:rPr>
+        <w:t xml:space="preserve"> près.</w:t>
+      </w:r>
+    </w:p>
+    <w:p>
+      <w:pPr>
+        <w:spacing w:line="360" w:lineRule="auto"/>
+        <w:rPr>
+          <w:rFonts w:ascii="Times New Roman" w:hAnsi="Times New Roman" w:cs="Times New Roman"/>
+          <w:sz w:val="24"/>
+          <w:szCs w:val="24"/>
+        </w:rPr>
+      </w:pPr>
+      <w:r>
+        <w:rPr>
+          <w:rFonts w:ascii="Times New Roman" w:hAnsi="Times New Roman" w:cs="Times New Roman"/>
+          <w:sz w:val="24"/>
+          <w:szCs w:val="24"/>
+        </w:rPr>
+        <w:t>Pour résumé</w:t>
+      </w:r>
+      <w:r>
+        <w:rPr>
+          <w:rFonts w:ascii="Times New Roman" w:hAnsi="Times New Roman" w:cs="Times New Roman"/>
+          <w:sz w:val="24"/>
+          <w:szCs w:val="24"/>
+        </w:rPr>
+        <w:t>, l</w:t>
+      </w:r>
+      <w:r>
+        <w:rPr>
+          <w:rFonts w:ascii="Times New Roman" w:hAnsi="Times New Roman" w:cs="Times New Roman"/>
+          <w:sz w:val="24"/>
+          <w:szCs w:val="24"/>
+        </w:rPr>
+        <w:t>a premi</w:t>
+      </w:r>
+      <w:r>
+        <w:rPr>
+          <w:rFonts w:ascii="Times New Roman" w:hAnsi="Times New Roman" w:cs="Times New Roman"/>
+          <w:sz w:val="24"/>
+          <w:szCs w:val="24"/>
+        </w:rPr>
+        <w:t xml:space="preserve">ère étape est de calculé </w:t>
+      </w:r>
+      <w:r>
+        <w:rPr>
+          <w:rFonts w:ascii="Times New Roman" w:hAnsi="Times New Roman" w:cs="Times New Roman"/>
+          <w:sz w:val="24"/>
+          <w:szCs w:val="24"/>
+        </w:rPr>
+        <w:t>les poids de décollage et atterrissage</w:t>
+      </w:r>
+      <w:r>
+        <w:rPr>
+          <w:rFonts w:ascii="Times New Roman" w:hAnsi="Times New Roman" w:cs="Times New Roman"/>
+          <w:sz w:val="24"/>
+          <w:szCs w:val="24"/>
+        </w:rPr>
+        <w:t xml:space="preserve">. La deuxième étape consiste à </w:t>
+      </w:r>
+      <w:r>
+        <w:rPr>
+          <w:rFonts w:ascii="Times New Roman" w:hAnsi="Times New Roman" w:cs="Times New Roman"/>
+          <w:sz w:val="24"/>
+          <w:szCs w:val="24"/>
+        </w:rPr>
+        <w:t>calculer</w:t>
+      </w:r>
+      <w:r>
+        <w:rPr>
+          <w:rFonts w:ascii="Times New Roman" w:hAnsi="Times New Roman" w:cs="Times New Roman"/>
+          <w:sz w:val="24"/>
+          <w:szCs w:val="24"/>
+        </w:rPr>
+        <w:t xml:space="preserve"> les performances de</w:t>
+      </w:r>
+      <w:r>
+        <w:rPr>
+          <w:rFonts w:ascii="Times New Roman" w:hAnsi="Times New Roman" w:cs="Times New Roman"/>
+          <w:sz w:val="24"/>
+          <w:szCs w:val="24"/>
+        </w:rPr>
+        <w:t xml:space="preserve"> la monté ce qui nous permets d’obtenir le poids en fin de monté et ainsi en début de croisière. La troisième</w:t>
+      </w:r>
+      <w:r>
+        <w:rPr>
+          <w:rFonts w:ascii="Times New Roman" w:hAnsi="Times New Roman" w:cs="Times New Roman"/>
+          <w:sz w:val="24"/>
+          <w:szCs w:val="24"/>
+        </w:rPr>
+        <w:t xml:space="preserve"> et dernière </w:t>
+      </w:r>
+      <w:r>
+        <w:rPr>
+          <w:rFonts w:ascii="Times New Roman" w:hAnsi="Times New Roman" w:cs="Times New Roman"/>
+          <w:sz w:val="24"/>
+          <w:szCs w:val="24"/>
+        </w:rPr>
+        <w:t>étape est d’itéré</w:t>
+      </w:r>
+      <w:r>
+        <w:rPr>
+          <w:rFonts w:ascii="Times New Roman" w:hAnsi="Times New Roman" w:cs="Times New Roman"/>
+          <w:sz w:val="24"/>
+          <w:szCs w:val="24"/>
+        </w:rPr>
+        <w:t xml:space="preserve"> sur le code de croisière et de descente pour assurer que l’atterrissage est bien au LW désiré </w:t>
+      </w:r>
+      <w:r>
+        <w:rPr>
+          <w:rFonts w:ascii="Times New Roman" w:hAnsi="Times New Roman" w:cs="Times New Roman"/>
+          <w:sz w:val="24"/>
+          <w:szCs w:val="24"/>
+        </w:rPr>
+        <w:t xml:space="preserve">en </w:t>
+      </w:r>
+      <w:r>
+        <w:rPr>
+          <w:rFonts w:ascii="Times New Roman" w:hAnsi="Times New Roman" w:cs="Times New Roman"/>
+          <w:sz w:val="24"/>
+          <w:szCs w:val="24"/>
+        </w:rPr>
+        <w:t xml:space="preserve">vérifiant que </w:t>
+      </w:r>
+      <w:r>
+        <w:rPr>
+          <w:rFonts w:ascii="Times New Roman" w:hAnsi="Times New Roman" w:cs="Times New Roman"/>
+          <w:sz w:val="24"/>
+          <w:szCs w:val="24"/>
+        </w:rPr>
+        <w:lastRenderedPageBreak/>
+        <w:t xml:space="preserve">les poids estimé en descente </w:t>
+      </w:r>
+      <w:r>
+        <w:rPr>
+          <w:rFonts w:ascii="Times New Roman" w:hAnsi="Times New Roman" w:cs="Times New Roman"/>
+          <w:sz w:val="24"/>
+          <w:szCs w:val="24"/>
+        </w:rPr>
+        <w:t>concordent</w:t>
+      </w:r>
+      <w:r>
+        <w:rPr>
+          <w:rFonts w:ascii="Times New Roman" w:hAnsi="Times New Roman" w:cs="Times New Roman"/>
+          <w:sz w:val="24"/>
+          <w:szCs w:val="24"/>
+        </w:rPr>
+        <w:t xml:space="preserve"> ou poids de carburant de croisière. </w:t>
+      </w:r>
+      <w:r>
+        <w:rPr>
+          <w:rFonts w:ascii="Times New Roman" w:hAnsi="Times New Roman" w:cs="Times New Roman"/>
+          <w:sz w:val="24"/>
+          <w:szCs w:val="24"/>
+        </w:rPr>
+        <w:t>Ainsi, il est possible d’obtenir les paramètres importants de la mission comme décrit dans le tableau suivant :</w:t>
+      </w:r>
+    </w:p>
+    <w:tbl>
+      <w:tblPr>
+        <w:tblStyle w:val="TableGrid"/>
+        <w:tblW w:w="0" w:type="auto"/>
+        <w:tblInd w:w="988" w:type="dxa"/>
+        <w:tblLook w:val="04A0" w:firstRow="1" w:lastRow="0" w:firstColumn="1" w:lastColumn="0" w:noHBand="0" w:noVBand="1"/>
+      </w:tblPr>
+      <w:tblGrid>
+        <w:gridCol w:w="3402"/>
+        <w:gridCol w:w="3118"/>
+      </w:tblGrid>
+      <w:tr>
+        <w:tc>
+          <w:tcPr>
+            <w:tcW w:w="3402" w:type="dxa"/>
+          </w:tcPr>
+          <w:p>
+            <w:pPr>
+              <w:spacing w:line="360" w:lineRule="auto"/>
+              <w:rPr>
+                <w:rFonts w:ascii="Times New Roman" w:eastAsiaTheme="minorEastAsia" w:hAnsi="Times New Roman" w:cs="Times New Roman"/>
+                <w:sz w:val="24"/>
+                <w:szCs w:val="24"/>
+              </w:rPr>
+            </w:pPr>
+            <w:r>
+              <w:rPr>
+                <w:rFonts w:ascii="Times New Roman" w:eastAsiaTheme="minorEastAsia" w:hAnsi="Times New Roman" w:cs="Times New Roman"/>
+                <w:sz w:val="24"/>
+                <w:szCs w:val="24"/>
+              </w:rPr>
+              <w:t>Distance de montée (nm)</w:t>
+            </w:r>
+          </w:p>
+        </w:tc>
+        <w:tc>
+          <w:tcPr>
+            <w:tcW w:w="3118" w:type="dxa"/>
+          </w:tcPr>
+          <w:p>
+            <w:pPr>
+              <w:spacing w:line="360" w:lineRule="auto"/>
+              <w:jc w:val="center"/>
+              <w:rPr>
+                <w:rFonts w:ascii="Times New Roman" w:eastAsiaTheme="minorEastAsia" w:hAnsi="Times New Roman" w:cs="Times New Roman"/>
+                <w:sz w:val="24"/>
+                <w:szCs w:val="24"/>
+              </w:rPr>
+            </w:pPr>
+            <w:r>
+              <w:rPr>
+                <w:rFonts w:ascii="Times New Roman" w:eastAsiaTheme="minorEastAsia" w:hAnsi="Times New Roman" w:cs="Times New Roman"/>
+                <w:sz w:val="24"/>
+                <w:szCs w:val="24"/>
+              </w:rPr>
+              <w:t>193</w:t>
+            </w:r>
+            <w:r>
+              <w:rPr>
+                <w:rFonts w:ascii="Times New Roman" w:eastAsiaTheme="minorEastAsia" w:hAnsi="Times New Roman" w:cs="Times New Roman"/>
+                <w:sz w:val="24"/>
+                <w:szCs w:val="24"/>
+              </w:rPr>
+              <w:t>.16</w:t>
+            </w:r>
+          </w:p>
+        </w:tc>
+      </w:tr>
+      <w:tr>
+        <w:tc>
+          <w:tcPr>
+            <w:tcW w:w="3402" w:type="dxa"/>
+          </w:tcPr>
+          <w:p>
+            <w:pPr>
+              <w:spacing w:line="360" w:lineRule="auto"/>
+              <w:rPr>
+                <w:rFonts w:ascii="Times New Roman" w:eastAsiaTheme="minorEastAsia" w:hAnsi="Times New Roman" w:cs="Times New Roman"/>
+                <w:sz w:val="24"/>
+                <w:szCs w:val="24"/>
+              </w:rPr>
+            </w:pPr>
+            <w:r>
+              <w:rPr>
+                <w:rFonts w:ascii="Times New Roman" w:eastAsiaTheme="minorEastAsia" w:hAnsi="Times New Roman" w:cs="Times New Roman"/>
+                <w:sz w:val="24"/>
+                <w:szCs w:val="24"/>
+              </w:rPr>
+              <w:t>Altitude de croisière</w:t>
+            </w:r>
+          </w:p>
+        </w:tc>
+        <w:tc>
+          <w:tcPr>
+            <w:tcW w:w="3118" w:type="dxa"/>
+          </w:tcPr>
+          <w:p>
+            <w:pPr>
+              <w:spacing w:line="360" w:lineRule="auto"/>
+              <w:jc w:val="center"/>
+              <w:rPr>
+                <w:rFonts w:ascii="Times New Roman" w:eastAsiaTheme="minorEastAsia" w:hAnsi="Times New Roman" w:cs="Times New Roman"/>
+                <w:sz w:val="24"/>
+                <w:szCs w:val="24"/>
+              </w:rPr>
+            </w:pPr>
+            <w:r>
+              <w:rPr>
+                <w:rFonts w:ascii="Times New Roman" w:eastAsiaTheme="minorEastAsia" w:hAnsi="Times New Roman" w:cs="Times New Roman"/>
+                <w:sz w:val="24"/>
+                <w:szCs w:val="24"/>
+              </w:rPr>
+              <w:t>FL360</w:t>
+            </w:r>
+          </w:p>
+        </w:tc>
+      </w:tr>
+      <w:tr>
+        <w:tc>
+          <w:tcPr>
+            <w:tcW w:w="3402" w:type="dxa"/>
+          </w:tcPr>
+          <w:p>
+            <w:pPr>
+              <w:spacing w:line="360" w:lineRule="auto"/>
+              <w:rPr>
+                <w:rFonts w:ascii="Times New Roman" w:eastAsiaTheme="minorEastAsia" w:hAnsi="Times New Roman" w:cs="Times New Roman"/>
+                <w:sz w:val="24"/>
+                <w:szCs w:val="24"/>
+              </w:rPr>
+            </w:pPr>
+            <w:r>
+              <w:rPr>
+                <w:rFonts w:ascii="Times New Roman" w:eastAsiaTheme="minorEastAsia" w:hAnsi="Times New Roman" w:cs="Times New Roman"/>
+                <w:sz w:val="24"/>
+                <w:szCs w:val="24"/>
+              </w:rPr>
+              <w:t>Distance de croisière (nm)</w:t>
+            </w:r>
+          </w:p>
+        </w:tc>
+        <w:tc>
+          <w:tcPr>
+            <w:tcW w:w="3118" w:type="dxa"/>
+          </w:tcPr>
+          <w:p>
+            <w:pPr>
+              <w:spacing w:line="360" w:lineRule="auto"/>
+              <w:jc w:val="center"/>
+              <w:rPr>
+                <w:rFonts w:ascii="Times New Roman" w:eastAsiaTheme="minorEastAsia" w:hAnsi="Times New Roman" w:cs="Times New Roman"/>
+                <w:sz w:val="24"/>
+                <w:szCs w:val="24"/>
+              </w:rPr>
+            </w:pPr>
+            <w:r>
+              <w:rPr>
+                <w:rFonts w:ascii="Times New Roman" w:eastAsiaTheme="minorEastAsia" w:hAnsi="Times New Roman" w:cs="Times New Roman"/>
+                <w:sz w:val="24"/>
+                <w:szCs w:val="24"/>
+              </w:rPr>
+              <w:t>2285</w:t>
+            </w:r>
+            <w:r>
+              <w:rPr>
+                <w:rFonts w:ascii="Times New Roman" w:eastAsiaTheme="minorEastAsia" w:hAnsi="Times New Roman" w:cs="Times New Roman"/>
+                <w:sz w:val="24"/>
+                <w:szCs w:val="24"/>
+              </w:rPr>
+              <w:t>.00</w:t>
+            </w:r>
+          </w:p>
+        </w:tc>
+      </w:tr>
+      <w:tr>
+        <w:tc>
+          <w:tcPr>
+            <w:tcW w:w="3402" w:type="dxa"/>
+          </w:tcPr>
+          <w:p>
+            <w:pPr>
+              <w:spacing w:line="360" w:lineRule="auto"/>
+              <w:rPr>
+                <w:rFonts w:ascii="Times New Roman" w:eastAsiaTheme="minorEastAsia" w:hAnsi="Times New Roman" w:cs="Times New Roman"/>
+                <w:sz w:val="24"/>
+                <w:szCs w:val="24"/>
+              </w:rPr>
+            </w:pPr>
+            <w:r>
+              <w:rPr>
+                <w:rFonts w:ascii="Times New Roman" w:eastAsiaTheme="minorEastAsia" w:hAnsi="Times New Roman" w:cs="Times New Roman"/>
+                <w:sz w:val="24"/>
+                <w:szCs w:val="24"/>
+              </w:rPr>
+              <w:t>Distance descente (nm)</w:t>
+            </w:r>
+          </w:p>
+        </w:tc>
+        <w:tc>
+          <w:tcPr>
+            <w:tcW w:w="3118" w:type="dxa"/>
+          </w:tcPr>
+          <w:p>
+            <w:pPr>
+              <w:spacing w:line="360" w:lineRule="auto"/>
+              <w:jc w:val="center"/>
+              <w:rPr>
+                <w:rFonts w:ascii="Times New Roman" w:eastAsiaTheme="minorEastAsia" w:hAnsi="Times New Roman" w:cs="Times New Roman"/>
+                <w:sz w:val="24"/>
+                <w:szCs w:val="24"/>
+              </w:rPr>
+            </w:pPr>
+            <w:r>
+              <w:rPr>
+                <w:rFonts w:ascii="Times New Roman" w:eastAsiaTheme="minorEastAsia" w:hAnsi="Times New Roman" w:cs="Times New Roman"/>
+                <w:sz w:val="24"/>
+                <w:szCs w:val="24"/>
+              </w:rPr>
+              <w:t>88.19</w:t>
+            </w:r>
+          </w:p>
+        </w:tc>
+      </w:tr>
+      <w:tr>
+        <w:tc>
+          <w:tcPr>
+            <w:tcW w:w="3402" w:type="dxa"/>
+          </w:tcPr>
+          <w:p>
+            <w:pPr>
+              <w:spacing w:line="360" w:lineRule="auto"/>
+              <w:rPr>
+                <w:rFonts w:ascii="Times New Roman" w:eastAsiaTheme="minorEastAsia" w:hAnsi="Times New Roman" w:cs="Times New Roman"/>
+                <w:sz w:val="24"/>
+                <w:szCs w:val="24"/>
+              </w:rPr>
+            </w:pPr>
+            <w:r>
+              <w:rPr>
+                <w:rFonts w:ascii="Times New Roman" w:eastAsiaTheme="minorEastAsia" w:hAnsi="Times New Roman" w:cs="Times New Roman"/>
+                <w:sz w:val="24"/>
+                <w:szCs w:val="24"/>
+              </w:rPr>
+              <w:t>Distance total (nm)</w:t>
+            </w:r>
+          </w:p>
+        </w:tc>
+        <w:tc>
+          <w:tcPr>
+            <w:tcW w:w="3118" w:type="dxa"/>
+          </w:tcPr>
+          <w:p>
+            <w:pPr>
+              <w:spacing w:line="360" w:lineRule="auto"/>
+              <w:jc w:val="center"/>
+              <w:rPr>
+                <w:rFonts w:ascii="Times New Roman" w:eastAsiaTheme="minorEastAsia" w:hAnsi="Times New Roman" w:cs="Times New Roman"/>
+                <w:sz w:val="24"/>
+                <w:szCs w:val="24"/>
+              </w:rPr>
+            </w:pPr>
+            <w:r>
+              <w:rPr>
+                <w:rFonts w:ascii="Times New Roman" w:eastAsiaTheme="minorEastAsia" w:hAnsi="Times New Roman" w:cs="Times New Roman"/>
+                <w:sz w:val="24"/>
+                <w:szCs w:val="24"/>
+              </w:rPr>
+              <w:t>2566.24</w:t>
+            </w:r>
+          </w:p>
+        </w:tc>
+      </w:tr>
+      <w:tr>
+        <w:tc>
+          <w:tcPr>
+            <w:tcW w:w="3402" w:type="dxa"/>
+          </w:tcPr>
+          <w:p>
+            <w:pPr>
+              <w:spacing w:line="360" w:lineRule="auto"/>
+              <w:rPr>
+                <w:rFonts w:ascii="Times New Roman" w:eastAsiaTheme="minorEastAsia" w:hAnsi="Times New Roman" w:cs="Times New Roman"/>
+                <w:sz w:val="24"/>
+                <w:szCs w:val="24"/>
+              </w:rPr>
+            </w:pPr>
+            <w:r>
+              <w:rPr>
+                <w:rFonts w:ascii="Times New Roman" w:eastAsiaTheme="minorEastAsia" w:hAnsi="Times New Roman" w:cs="Times New Roman"/>
+                <w:sz w:val="24"/>
+                <w:szCs w:val="24"/>
+              </w:rPr>
+              <w:t>Carburant total consommé (lb)</w:t>
+            </w:r>
+          </w:p>
+        </w:tc>
+        <w:tc>
+          <w:tcPr>
+            <w:tcW w:w="3118" w:type="dxa"/>
+          </w:tcPr>
+          <w:p>
+            <w:pPr>
+              <w:spacing w:line="360" w:lineRule="auto"/>
+              <w:jc w:val="center"/>
+              <w:rPr>
+                <w:rFonts w:ascii="Times New Roman" w:eastAsiaTheme="minorEastAsia" w:hAnsi="Times New Roman" w:cs="Times New Roman"/>
+                <w:sz w:val="24"/>
+                <w:szCs w:val="24"/>
+              </w:rPr>
+            </w:pPr>
+            <w:r>
+              <w:rPr>
+                <w:rFonts w:ascii="Times New Roman" w:eastAsiaTheme="minorEastAsia" w:hAnsi="Times New Roman" w:cs="Times New Roman"/>
+                <w:sz w:val="24"/>
+                <w:szCs w:val="24"/>
+              </w:rPr>
+              <w:t>13100</w:t>
+            </w:r>
+          </w:p>
+        </w:tc>
+      </w:tr>
+    </w:tbl>
+    <w:p>
+      <w:pPr>
+        <w:spacing w:line="360" w:lineRule="auto"/>
         <w:rPr>
           <w:rFonts w:ascii="Times New Roman" w:eastAsiaTheme="minorEastAsia" w:hAnsi="Times New Roman" w:cs="Times New Roman"/>
           <w:sz w:val="24"/>
@@ -1138,7 +3042,7 @@
       </w:pPr>
     </w:p>
     <w:sectPr>
-      <w:headerReference w:type="default" r:id="rId7"/>
+      <w:headerReference w:type="default" r:id="rId8"/>
       <w:pgSz w:w="12240" w:h="15840"/>
       <w:pgMar w:top="1440" w:right="1440" w:bottom="1440" w:left="1440" w:header="709" w:footer="709" w:gutter="0"/>
       <w:cols w:space="708"/>
@@ -1310,7 +3214,17 @@
         <w:szCs w:val="24"/>
         <w:lang w:val="en-CA"/>
       </w:rPr>
-      <w:t>Cédric D</w:t>
+      <w:t xml:space="preserve">Cédric </w:t>
+    </w:r>
+    <w:proofErr w:type="spellStart"/>
+    <w:r>
+      <w:rPr>
+        <w:rFonts w:ascii="Times New Roman" w:hAnsi="Times New Roman" w:cs="Times New Roman"/>
+        <w:sz w:val="24"/>
+        <w:szCs w:val="24"/>
+        <w:lang w:val="en-CA"/>
+      </w:rPr>
+      <w:t>D</w:t>
     </w:r>
     <w:r>
       <w:rPr>
@@ -1319,7 +3233,17 @@
         <w:szCs w:val="24"/>
         <w:lang w:val="en-CA"/>
       </w:rPr>
-      <w:t xml:space="preserve">olarian </w:t>
+      <w:t>olarian</w:t>
+    </w:r>
+    <w:proofErr w:type="spellEnd"/>
+    <w:r>
+      <w:rPr>
+        <w:rFonts w:ascii="Times New Roman" w:hAnsi="Times New Roman" w:cs="Times New Roman"/>
+        <w:sz w:val="24"/>
+        <w:szCs w:val="24"/>
+        <w:lang w:val="en-CA"/>
+      </w:rPr>
+      <w:t xml:space="preserve"> </w:t>
     </w:r>
     <w:r>
       <w:rPr>
@@ -1351,6 +3275,287 @@
     </w:r>
   </w:p>
 </w:hdr>
+</file>
+
+<file path=word/numbering.xml><?xml version="1.0" encoding="utf-8"?>
+<w:numbering xmlns:wpc="http://schemas.microsoft.com/office/word/2010/wordprocessingCanvas" xmlns:cx="http://schemas.microsoft.com/office/drawing/2014/chartex" xmlns:cx1="http://schemas.microsoft.com/office/drawing/2015/9/8/chartex" xmlns:cx2="http://schemas.microsoft.com/office/drawing/2015/10/21/chartex" xmlns:cx3="http://schemas.microsoft.com/office/drawing/2016/5/9/chartex" xmlns:cx4="http://schemas.microsoft.com/office/drawing/2016/5/10/chartex" xmlns:cx5="http://schemas.microsoft.com/office/drawing/2016/5/11/chartex" xmlns:cx6="http://schemas.microsoft.com/office/drawing/2016/5/12/chartex" xmlns:cx7="http://schemas.microsoft.com/office/drawing/2016/5/13/chartex" xmlns:cx8="http://schemas.microsoft.com/office/drawing/2016/5/14/chartex" xmlns:mc="http://schemas.openxmlformats.org/markup-compatibility/2006" xmlns:aink="http://schemas.microsoft.com/office/drawing/2016/ink" xmlns:am3d="http://schemas.microsoft.com/office/drawing/2017/model3d" xmlns:o="urn:schemas-microsoft-com:office:office" xmlns:oel="http://schemas.microsoft.com/office/2019/extlst" xmlns:r="http://schemas.openxmlformats.org/officeDocument/2006/relationships" xmlns:m="http://schemas.openxmlformats.org/officeDocument/2006/math" xmlns:v="urn:schemas-microsoft-com:vml" xmlns:wp14="http://schemas.microsoft.com/office/word/2010/wordprocessingDrawing" xmlns:wp="http://schemas.openxmlformats.org/drawingml/2006/wordprocessingDrawing" xmlns:w10="urn:schemas-microsoft-com:office:word" xmlns:w="http://schemas.openxmlformats.org/wordprocessingml/2006/main" xmlns:w14="http://schemas.microsoft.com/office/word/2010/wordml" xmlns:w15="http://schemas.microsoft.com/office/word/2012/wordml" xmlns:w16cex="http://schemas.microsoft.com/office/word/2018/wordml/cex" xmlns:w16cid="http://schemas.microsoft.com/office/word/2016/wordml/cid" xmlns:w16="http://schemas.microsoft.com/office/word/2018/wordml" xmlns:w16sdtdh="http://schemas.microsoft.com/office/word/2020/wordml/sdtdatahash" xmlns:w16se="http://schemas.microsoft.com/office/word/2015/wordml/symex" xmlns:wpg="http://schemas.microsoft.com/office/word/2010/wordprocessingGroup" xmlns:wpi="http://schemas.microsoft.com/office/word/2010/wordprocessingInk" xmlns:wne="http://schemas.microsoft.com/office/word/2006/wordml" xmlns:wps="http://schemas.microsoft.com/office/word/2010/wordprocessingShape" mc:Ignorable="w14 w15 w16se w16cid w16 w16cex w16sdtdh wp14">
+  <w:abstractNum w:abstractNumId="0" w15:restartNumberingAfterBreak="0">
+    <w:nsid w:val="06732377"/>
+    <w:multiLevelType w:val="hybridMultilevel"/>
+    <w:tmpl w:val="9C40DDDE"/>
+    <w:lvl w:ilvl="0" w:tplc="42E6F1D2">
+      <w:start w:val="1"/>
+      <w:numFmt w:val="lowerLetter"/>
+      <w:lvlText w:val="%1."/>
+      <w:lvlJc w:val="left"/>
+      <w:pPr>
+        <w:ind w:left="720" w:hanging="360"/>
+      </w:pPr>
+      <w:rPr>
+        <w:rFonts w:eastAsiaTheme="minorHAnsi" w:hint="default"/>
+      </w:rPr>
+    </w:lvl>
+    <w:lvl w:ilvl="1" w:tplc="10090019" w:tentative="1">
+      <w:start w:val="1"/>
+      <w:numFmt w:val="lowerLetter"/>
+      <w:lvlText w:val="%2."/>
+      <w:lvlJc w:val="left"/>
+      <w:pPr>
+        <w:ind w:left="1440" w:hanging="360"/>
+      </w:pPr>
+    </w:lvl>
+    <w:lvl w:ilvl="2" w:tplc="1009001B" w:tentative="1">
+      <w:start w:val="1"/>
+      <w:numFmt w:val="lowerRoman"/>
+      <w:lvlText w:val="%3."/>
+      <w:lvlJc w:val="right"/>
+      <w:pPr>
+        <w:ind w:left="2160" w:hanging="180"/>
+      </w:pPr>
+    </w:lvl>
+    <w:lvl w:ilvl="3" w:tplc="1009000F" w:tentative="1">
+      <w:start w:val="1"/>
+      <w:numFmt w:val="decimal"/>
+      <w:lvlText w:val="%4."/>
+      <w:lvlJc w:val="left"/>
+      <w:pPr>
+        <w:ind w:left="2880" w:hanging="360"/>
+      </w:pPr>
+    </w:lvl>
+    <w:lvl w:ilvl="4" w:tplc="10090019" w:tentative="1">
+      <w:start w:val="1"/>
+      <w:numFmt w:val="lowerLetter"/>
+      <w:lvlText w:val="%5."/>
+      <w:lvlJc w:val="left"/>
+      <w:pPr>
+        <w:ind w:left="3600" w:hanging="360"/>
+      </w:pPr>
+    </w:lvl>
+    <w:lvl w:ilvl="5" w:tplc="1009001B" w:tentative="1">
+      <w:start w:val="1"/>
+      <w:numFmt w:val="lowerRoman"/>
+      <w:lvlText w:val="%6."/>
+      <w:lvlJc w:val="right"/>
+      <w:pPr>
+        <w:ind w:left="4320" w:hanging="180"/>
+      </w:pPr>
+    </w:lvl>
+    <w:lvl w:ilvl="6" w:tplc="1009000F" w:tentative="1">
+      <w:start w:val="1"/>
+      <w:numFmt w:val="decimal"/>
+      <w:lvlText w:val="%7."/>
+      <w:lvlJc w:val="left"/>
+      <w:pPr>
+        <w:ind w:left="5040" w:hanging="360"/>
+      </w:pPr>
+    </w:lvl>
+    <w:lvl w:ilvl="7" w:tplc="10090019" w:tentative="1">
+      <w:start w:val="1"/>
+      <w:numFmt w:val="lowerLetter"/>
+      <w:lvlText w:val="%8."/>
+      <w:lvlJc w:val="left"/>
+      <w:pPr>
+        <w:ind w:left="5760" w:hanging="360"/>
+      </w:pPr>
+    </w:lvl>
+    <w:lvl w:ilvl="8" w:tplc="1009001B" w:tentative="1">
+      <w:start w:val="1"/>
+      <w:numFmt w:val="lowerRoman"/>
+      <w:lvlText w:val="%9."/>
+      <w:lvlJc w:val="right"/>
+      <w:pPr>
+        <w:ind w:left="6480" w:hanging="180"/>
+      </w:pPr>
+    </w:lvl>
+  </w:abstractNum>
+  <w:abstractNum w:abstractNumId="1" w15:restartNumberingAfterBreak="0">
+    <w:nsid w:val="264565E9"/>
+    <w:multiLevelType w:val="hybridMultilevel"/>
+    <w:tmpl w:val="DAB4B7FE"/>
+    <w:lvl w:ilvl="0" w:tplc="F6024C42">
+      <w:start w:val="1"/>
+      <w:numFmt w:val="decimal"/>
+      <w:lvlText w:val="%1."/>
+      <w:lvlJc w:val="left"/>
+      <w:pPr>
+        <w:ind w:left="720" w:hanging="360"/>
+      </w:pPr>
+      <w:rPr>
+        <w:rFonts w:eastAsiaTheme="minorHAnsi" w:hint="default"/>
+      </w:rPr>
+    </w:lvl>
+    <w:lvl w:ilvl="1" w:tplc="10090019" w:tentative="1">
+      <w:start w:val="1"/>
+      <w:numFmt w:val="lowerLetter"/>
+      <w:lvlText w:val="%2."/>
+      <w:lvlJc w:val="left"/>
+      <w:pPr>
+        <w:ind w:left="1440" w:hanging="360"/>
+      </w:pPr>
+    </w:lvl>
+    <w:lvl w:ilvl="2" w:tplc="1009001B" w:tentative="1">
+      <w:start w:val="1"/>
+      <w:numFmt w:val="lowerRoman"/>
+      <w:lvlText w:val="%3."/>
+      <w:lvlJc w:val="right"/>
+      <w:pPr>
+        <w:ind w:left="2160" w:hanging="180"/>
+      </w:pPr>
+    </w:lvl>
+    <w:lvl w:ilvl="3" w:tplc="1009000F" w:tentative="1">
+      <w:start w:val="1"/>
+      <w:numFmt w:val="decimal"/>
+      <w:lvlText w:val="%4."/>
+      <w:lvlJc w:val="left"/>
+      <w:pPr>
+        <w:ind w:left="2880" w:hanging="360"/>
+      </w:pPr>
+    </w:lvl>
+    <w:lvl w:ilvl="4" w:tplc="10090019" w:tentative="1">
+      <w:start w:val="1"/>
+      <w:numFmt w:val="lowerLetter"/>
+      <w:lvlText w:val="%5."/>
+      <w:lvlJc w:val="left"/>
+      <w:pPr>
+        <w:ind w:left="3600" w:hanging="360"/>
+      </w:pPr>
+    </w:lvl>
+    <w:lvl w:ilvl="5" w:tplc="1009001B" w:tentative="1">
+      <w:start w:val="1"/>
+      <w:numFmt w:val="lowerRoman"/>
+      <w:lvlText w:val="%6."/>
+      <w:lvlJc w:val="right"/>
+      <w:pPr>
+        <w:ind w:left="4320" w:hanging="180"/>
+      </w:pPr>
+    </w:lvl>
+    <w:lvl w:ilvl="6" w:tplc="1009000F" w:tentative="1">
+      <w:start w:val="1"/>
+      <w:numFmt w:val="decimal"/>
+      <w:lvlText w:val="%7."/>
+      <w:lvlJc w:val="left"/>
+      <w:pPr>
+        <w:ind w:left="5040" w:hanging="360"/>
+      </w:pPr>
+    </w:lvl>
+    <w:lvl w:ilvl="7" w:tplc="10090019" w:tentative="1">
+      <w:start w:val="1"/>
+      <w:numFmt w:val="lowerLetter"/>
+      <w:lvlText w:val="%8."/>
+      <w:lvlJc w:val="left"/>
+      <w:pPr>
+        <w:ind w:left="5760" w:hanging="360"/>
+      </w:pPr>
+    </w:lvl>
+    <w:lvl w:ilvl="8" w:tplc="1009001B" w:tentative="1">
+      <w:start w:val="1"/>
+      <w:numFmt w:val="lowerRoman"/>
+      <w:lvlText w:val="%9."/>
+      <w:lvlJc w:val="right"/>
+      <w:pPr>
+        <w:ind w:left="6480" w:hanging="180"/>
+      </w:pPr>
+    </w:lvl>
+  </w:abstractNum>
+  <w:abstractNum w:abstractNumId="2" w15:restartNumberingAfterBreak="0">
+    <w:nsid w:val="47AC4C07"/>
+    <w:multiLevelType w:val="hybridMultilevel"/>
+    <w:tmpl w:val="36DAB122"/>
+    <w:lvl w:ilvl="0" w:tplc="1009000F">
+      <w:start w:val="1"/>
+      <w:numFmt w:val="decimal"/>
+      <w:lvlText w:val="%1."/>
+      <w:lvlJc w:val="left"/>
+      <w:pPr>
+        <w:ind w:left="720" w:hanging="360"/>
+      </w:pPr>
+      <w:rPr>
+        <w:rFonts w:hint="default"/>
+      </w:rPr>
+    </w:lvl>
+    <w:lvl w:ilvl="1" w:tplc="10090019">
+      <w:start w:val="1"/>
+      <w:numFmt w:val="lowerLetter"/>
+      <w:lvlText w:val="%2."/>
+      <w:lvlJc w:val="left"/>
+      <w:pPr>
+        <w:ind w:left="1440" w:hanging="360"/>
+      </w:pPr>
+    </w:lvl>
+    <w:lvl w:ilvl="2" w:tplc="1009001B" w:tentative="1">
+      <w:start w:val="1"/>
+      <w:numFmt w:val="lowerRoman"/>
+      <w:lvlText w:val="%3."/>
+      <w:lvlJc w:val="right"/>
+      <w:pPr>
+        <w:ind w:left="2160" w:hanging="180"/>
+      </w:pPr>
+    </w:lvl>
+    <w:lvl w:ilvl="3" w:tplc="1009000F" w:tentative="1">
+      <w:start w:val="1"/>
+      <w:numFmt w:val="decimal"/>
+      <w:lvlText w:val="%4."/>
+      <w:lvlJc w:val="left"/>
+      <w:pPr>
+        <w:ind w:left="2880" w:hanging="360"/>
+      </w:pPr>
+    </w:lvl>
+    <w:lvl w:ilvl="4" w:tplc="10090019" w:tentative="1">
+      <w:start w:val="1"/>
+      <w:numFmt w:val="lowerLetter"/>
+      <w:lvlText w:val="%5."/>
+      <w:lvlJc w:val="left"/>
+      <w:pPr>
+        <w:ind w:left="3600" w:hanging="360"/>
+      </w:pPr>
+    </w:lvl>
+    <w:lvl w:ilvl="5" w:tplc="1009001B" w:tentative="1">
+      <w:start w:val="1"/>
+      <w:numFmt w:val="lowerRoman"/>
+      <w:lvlText w:val="%6."/>
+      <w:lvlJc w:val="right"/>
+      <w:pPr>
+        <w:ind w:left="4320" w:hanging="180"/>
+      </w:pPr>
+    </w:lvl>
+    <w:lvl w:ilvl="6" w:tplc="1009000F" w:tentative="1">
+      <w:start w:val="1"/>
+      <w:numFmt w:val="decimal"/>
+      <w:lvlText w:val="%7."/>
+      <w:lvlJc w:val="left"/>
+      <w:pPr>
+        <w:ind w:left="5040" w:hanging="360"/>
+      </w:pPr>
+    </w:lvl>
+    <w:lvl w:ilvl="7" w:tplc="10090019" w:tentative="1">
+      <w:start w:val="1"/>
+      <w:numFmt w:val="lowerLetter"/>
+      <w:lvlText w:val="%8."/>
+      <w:lvlJc w:val="left"/>
+      <w:pPr>
+        <w:ind w:left="5760" w:hanging="360"/>
+      </w:pPr>
+    </w:lvl>
+    <w:lvl w:ilvl="8" w:tplc="1009001B" w:tentative="1">
+      <w:start w:val="1"/>
+      <w:numFmt w:val="lowerRoman"/>
+      <w:lvlText w:val="%9."/>
+      <w:lvlJc w:val="right"/>
+      <w:pPr>
+        <w:ind w:left="6480" w:hanging="180"/>
+      </w:pPr>
+    </w:lvl>
+  </w:abstractNum>
+  <w:num w:numId="1" w16cid:durableId="903298362">
+    <w:abstractNumId w:val="2"/>
+  </w:num>
+  <w:num w:numId="2" w16cid:durableId="734819676">
+    <w:abstractNumId w:val="0"/>
+  </w:num>
+  <w:num w:numId="3" w16cid:durableId="452869053">
+    <w:abstractNumId w:val="1"/>
+  </w:num>
+</w:numbering>
 </file>
 
 <file path=word/styles.xml><?xml version="1.0" encoding="utf-8"?>
@@ -1883,6 +4088,36 @@
       <w:lang w:val="en-CA" w:eastAsia="en-CA"/>
     </w:rPr>
   </w:style>
+  <w:style w:type="table" w:styleId="TableGrid">
+    <w:name w:val="Table Grid"/>
+    <w:basedOn w:val="TableNormal"/>
+    <w:uiPriority w:val="39"/>
+    <w:rsid w:val="00131C89"/>
+    <w:pPr>
+      <w:spacing w:after="0" w:line="240" w:lineRule="auto"/>
+    </w:pPr>
+    <w:tblPr>
+      <w:tblBorders>
+        <w:top w:val="single" w:sz="4" w:space="0" w:color="auto"/>
+        <w:left w:val="single" w:sz="4" w:space="0" w:color="auto"/>
+        <w:bottom w:val="single" w:sz="4" w:space="0" w:color="auto"/>
+        <w:right w:val="single" w:sz="4" w:space="0" w:color="auto"/>
+        <w:insideH w:val="single" w:sz="4" w:space="0" w:color="auto"/>
+        <w:insideV w:val="single" w:sz="4" w:space="0" w:color="auto"/>
+      </w:tblBorders>
+    </w:tblPr>
+  </w:style>
+  <w:style w:type="paragraph" w:styleId="ListParagraph">
+    <w:name w:val="List Paragraph"/>
+    <w:basedOn w:val="Normal"/>
+    <w:uiPriority w:val="34"/>
+    <w:qFormat/>
+    <w:rsid w:val="000F35CC"/>
+    <w:pPr>
+      <w:ind w:left="720"/>
+      <w:contextualSpacing/>
+    </w:pPr>
+  </w:style>
 </w:styles>
 </file>
 

</xml_diff>